<commit_message>
updated Security Requirements Taxonomy (added extended CIA discussion) / updated cybersecurity requirements spreadsheet (removed functional requirements / corrected spelling error)
</commit_message>
<xml_diff>
--- a/source/reference_documents/secondary_documents/general/Security Requirements Taxonomy/Security Requirements Taxonomy.docx
+++ b/source/reference_documents/secondary_documents/general/Security Requirements Taxonomy/Security Requirements Taxonomy.docx
@@ -1,6 +1,6 @@
 
 <file path=word/document.xml><?xml version="1.0" encoding="utf-8"?>
-<w:document xmlns:wpc="http://schemas.microsoft.com/office/word/2010/wordprocessingCanvas" xmlns:cx="http://schemas.microsoft.com/office/drawing/2014/chartex" xmlns:cx1="http://schemas.microsoft.com/office/drawing/2015/9/8/chartex" xmlns:cx2="http://schemas.microsoft.com/office/drawing/2015/10/21/chartex" xmlns:cx3="http://schemas.microsoft.com/office/drawing/2016/5/9/chartex" xmlns:cx4="http://schemas.microsoft.com/office/drawing/2016/5/10/chartex" xmlns:cx5="http://schemas.microsoft.com/office/drawing/2016/5/11/chartex" xmlns:cx6="http://schemas.microsoft.com/office/drawing/2016/5/12/chartex" xmlns:cx7="http://schemas.microsoft.com/office/drawing/2016/5/13/chartex" xmlns:cx8="http://schemas.microsoft.com/office/drawing/2016/5/14/chartex" xmlns:mc="http://schemas.openxmlformats.org/markup-compatibility/2006" xmlns:aink="http://schemas.microsoft.com/office/drawing/2016/ink" xmlns:am3d="http://schemas.microsoft.com/office/drawing/2017/model3d" xmlns:o="urn:schemas-microsoft-com:office:office" xmlns:r="http://schemas.openxmlformats.org/officeDocument/2006/relationships" xmlns:m="http://schemas.openxmlformats.org/officeDocument/2006/math" xmlns:v="urn:schemas-microsoft-com:vml" xmlns:wp14="http://schemas.microsoft.com/office/word/2010/wordprocessingDrawing" xmlns:wp="http://schemas.openxmlformats.org/drawingml/2006/wordprocessingDrawing" xmlns:w10="urn:schemas-microsoft-com:office:word" xmlns:w="http://schemas.openxmlformats.org/wordprocessingml/2006/main" xmlns:w14="http://schemas.microsoft.com/office/word/2010/wordml" xmlns:w15="http://schemas.microsoft.com/office/word/2012/wordml" xmlns:w16cex="http://schemas.microsoft.com/office/word/2018/wordml/cex" xmlns:w16cid="http://schemas.microsoft.com/office/word/2016/wordml/cid" xmlns:w16="http://schemas.microsoft.com/office/word/2018/wordml" xmlns:w16se="http://schemas.microsoft.com/office/word/2015/wordml/symex" xmlns:wpg="http://schemas.microsoft.com/office/word/2010/wordprocessingGroup" xmlns:wpi="http://schemas.microsoft.com/office/word/2010/wordprocessingInk" xmlns:wne="http://schemas.microsoft.com/office/word/2006/wordml" xmlns:wps="http://schemas.microsoft.com/office/word/2010/wordprocessingShape" mc:Ignorable="w14 w15 w16se w16cid w16 w16cex wp14">
+<w:document xmlns:wpc="http://schemas.microsoft.com/office/word/2010/wordprocessingCanvas" xmlns:cx="http://schemas.microsoft.com/office/drawing/2014/chartex" xmlns:cx1="http://schemas.microsoft.com/office/drawing/2015/9/8/chartex" xmlns:cx2="http://schemas.microsoft.com/office/drawing/2015/10/21/chartex" xmlns:cx3="http://schemas.microsoft.com/office/drawing/2016/5/9/chartex" xmlns:cx4="http://schemas.microsoft.com/office/drawing/2016/5/10/chartex" xmlns:cx5="http://schemas.microsoft.com/office/drawing/2016/5/11/chartex" xmlns:cx6="http://schemas.microsoft.com/office/drawing/2016/5/12/chartex" xmlns:cx7="http://schemas.microsoft.com/office/drawing/2016/5/13/chartex" xmlns:cx8="http://schemas.microsoft.com/office/drawing/2016/5/14/chartex" xmlns:mc="http://schemas.openxmlformats.org/markup-compatibility/2006" xmlns:aink="http://schemas.microsoft.com/office/drawing/2016/ink" xmlns:am3d="http://schemas.microsoft.com/office/drawing/2017/model3d" xmlns:o="urn:schemas-microsoft-com:office:office" xmlns:oel="http://schemas.microsoft.com/office/2019/extlst" xmlns:r="http://schemas.openxmlformats.org/officeDocument/2006/relationships" xmlns:m="http://schemas.openxmlformats.org/officeDocument/2006/math" xmlns:v="urn:schemas-microsoft-com:vml" xmlns:wp14="http://schemas.microsoft.com/office/word/2010/wordprocessingDrawing" xmlns:wp="http://schemas.openxmlformats.org/drawingml/2006/wordprocessingDrawing" xmlns:w10="urn:schemas-microsoft-com:office:word" xmlns:w="http://schemas.openxmlformats.org/wordprocessingml/2006/main" xmlns:w14="http://schemas.microsoft.com/office/word/2010/wordml" xmlns:w15="http://schemas.microsoft.com/office/word/2012/wordml" xmlns:w16cex="http://schemas.microsoft.com/office/word/2018/wordml/cex" xmlns:w16cid="http://schemas.microsoft.com/office/word/2016/wordml/cid" xmlns:w16="http://schemas.microsoft.com/office/word/2018/wordml" xmlns:w16sdtdh="http://schemas.microsoft.com/office/word/2020/wordml/sdtdatahash" xmlns:w16se="http://schemas.microsoft.com/office/word/2015/wordml/symex" xmlns:wpg="http://schemas.microsoft.com/office/word/2010/wordprocessingGroup" xmlns:wpi="http://schemas.microsoft.com/office/word/2010/wordprocessingInk" xmlns:wne="http://schemas.microsoft.com/office/word/2006/wordml" xmlns:wps="http://schemas.microsoft.com/office/word/2010/wordprocessingShape" mc:Ignorable="w14 w15 w16se w16cid w16 w16cex w16sdtdh wp14">
   <w:body>
     <w:p>
       <w:pPr>
@@ -28,7 +28,7 @@
         <w:t xml:space="preserve">Version </w:t>
       </w:r>
       <w:r>
-        <w:t>3</w:t>
+        <w:t>4</w:t>
       </w:r>
     </w:p>
     <w:p>
@@ -45,7 +45,7 @@
         <w:rPr>
           <w:noProof/>
         </w:rPr>
-        <w:t>7/15/21 12:16 PM</w:t>
+        <w:t>10/21/22 1:53 PM</w:t>
       </w:r>
       <w:r>
         <w:fldChar w:fldCharType="end"/>
@@ -84,6 +84,37 @@
       </w:r>
       <w:r>
         <w:t>a taxonomy for classifying cybersecurity requirements</w:t>
+      </w:r>
+      <w:r>
+        <w:t>.</w:t>
+      </w:r>
+    </w:p>
+    <w:p>
+      <w:pPr>
+        <w:pStyle w:val="Heading1"/>
+      </w:pPr>
+      <w:r>
+        <w:t>Motivation</w:t>
+      </w:r>
+    </w:p>
+    <w:p>
+      <w:pPr>
+        <w:jc w:val="both"/>
+      </w:pPr>
+      <w:r>
+        <w:t xml:space="preserve">This document </w:t>
+      </w:r>
+      <w:r>
+        <w:t xml:space="preserve">is motivated by the need to have a systematic approach </w:t>
+      </w:r>
+      <w:r>
+        <w:t>for classif</w:t>
+      </w:r>
+      <w:r>
+        <w:t xml:space="preserve">ication of </w:t>
+      </w:r>
+      <w:r>
+        <w:t>cybersecurity requirements</w:t>
       </w:r>
       <w:r>
         <w:t>.</w:t>
@@ -140,7 +171,39 @@
           <w:bCs/>
           <w:lang w:val="en-US"/>
         </w:rPr>
-        <w:t>Creative Commons Attribution-Share Alike (CC4-SA)</w:t>
+        <w:t>Creative Commons Attribution-Share Alike (CC</w:t>
+      </w:r>
+      <w:r>
+        <w:rPr>
+          <w:b/>
+          <w:bCs/>
+          <w:lang w:val="en-US"/>
+        </w:rPr>
+        <w:t xml:space="preserve"> BY</w:t>
+      </w:r>
+      <w:r>
+        <w:rPr>
+          <w:b/>
+          <w:bCs/>
+          <w:lang w:val="en-US"/>
+        </w:rPr>
+        <w:t>-SA</w:t>
+      </w:r>
+      <w:r>
+        <w:rPr>
+          <w:b/>
+          <w:bCs/>
+          <w:lang w:val="en-US"/>
+        </w:rPr>
+        <w:t>-4.0</w:t>
+      </w:r>
+      <w:r>
+        <w:rPr>
+          <w:b/>
+          <w:bCs/>
+          <w:lang w:val="en-US"/>
+        </w:rPr>
+        <w:t>)</w:t>
       </w:r>
       <w:r>
         <w:rPr>
@@ -157,7 +220,7 @@
         <w:pStyle w:val="FirstParagraph"/>
         <w:jc w:val="both"/>
       </w:pPr>
-      <w:hyperlink r:id="rId5" w:history="1">
+      <w:hyperlink r:id="rId7" w:history="1">
         <w:r>
           <w:rPr>
             <w:rStyle w:val="Hyperlink"/>
@@ -191,6 +254,7 @@
     </w:p>
     <w:p>
       <w:pPr>
+        <w:spacing w:after="240"/>
         <w:jc w:val="both"/>
       </w:pPr>
       <w:r>
@@ -222,19 +286,6 @@
       </w:r>
       <w:r>
         <w:t xml:space="preserve"> to properly consider them within the context of their respective areas; it is helpful to decompose them in three dimensions. These are:</w:t>
-      </w:r>
-    </w:p>
-    <w:p/>
-    <w:p>
-      <w:pPr>
-        <w:numPr>
-          <w:ilvl w:val="0"/>
-          <w:numId w:val="1"/>
-        </w:numPr>
-        <w:ind w:left="360"/>
-      </w:pPr>
-      <w:r>
-        <w:t>property (why)</w:t>
       </w:r>
     </w:p>
     <w:p>
@@ -243,10 +294,10 @@
           <w:ilvl w:val="0"/>
           <w:numId w:val="1"/>
         </w:numPr>
-        <w:ind w:left="360"/>
+        <w:ind w:left="270" w:hanging="270"/>
       </w:pPr>
       <w:r>
-        <w:t>asset (what)</w:t>
+        <w:t>property (why)</w:t>
       </w:r>
     </w:p>
     <w:p>
@@ -255,13 +306,25 @@
           <w:ilvl w:val="0"/>
           <w:numId w:val="1"/>
         </w:numPr>
-        <w:ind w:left="360"/>
+        <w:ind w:left="270" w:hanging="270"/>
       </w:pPr>
       <w:r>
+        <w:t>asset (what)</w:t>
+      </w:r>
+    </w:p>
+    <w:p>
+      <w:pPr>
+        <w:numPr>
+          <w:ilvl w:val="0"/>
+          <w:numId w:val="1"/>
+        </w:numPr>
+        <w:spacing w:after="240"/>
+        <w:ind w:left="274" w:hanging="274"/>
+      </w:pPr>
+      <w:r>
         <w:t>layer (where)</w:t>
       </w:r>
     </w:p>
-    <w:p/>
     <w:p>
       <w:pPr>
         <w:jc w:val="both"/>
@@ -285,29 +348,13 @@
         <w:jc w:val="both"/>
       </w:pPr>
       <w:r>
-        <w:t xml:space="preserve">The granularity within each of the three dimensions is arbitrary. It </w:t>
-      </w:r>
-      <w:proofErr w:type="gramStart"/>
-      <w:r>
-        <w:t>is intended</w:t>
-      </w:r>
-      <w:proofErr w:type="gramEnd"/>
-      <w:r>
-        <w:t xml:space="preserve"> to allow for a meaningful decomposition of a security requirement. The ones presented here are those I believe to be useful to the task. In the case of the property dimension, the UNECE values were used. It should be noted that the choice of including both authentication and authorization within the property dimension may lead to requirement duplication in the space. This is because within the world of embedded software, authentication and authorization tend to collapse into a single attribute. As the sophistication of the operating </w:t>
+        <w:t xml:space="preserve">The granularity within each of the three dimensions is arbitrary. It is intended to allow for a meaningful decomposition of a security requirement. The ones presented here are those I believe to be useful to the task. In the case of the property dimension, the UNECE values were used. It should be noted that the choice of including both authentication and authorization within the property dimension may lead to requirement duplication in the space. This is because within the world of embedded software, authentication and authorization tend to collapse into a single attribute. As the sophistication of the operating </w:t>
       </w:r>
       <w:r>
         <w:t>environment</w:t>
       </w:r>
       <w:r>
-        <w:t xml:space="preserve"> increases, these attributes become distinct and therefore should </w:t>
-      </w:r>
-      <w:proofErr w:type="gramStart"/>
-      <w:r>
-        <w:t>be addressed</w:t>
-      </w:r>
-      <w:proofErr w:type="gramEnd"/>
-      <w:r>
-        <w:t xml:space="preserve"> with separate security requirements. Similarly, assets are highly dependent upon both the domain and platform. </w:t>
+        <w:t xml:space="preserve"> increases, these attributes become distinct and therefore should be addressed with separate security requirements. Similarly, assets are highly dependent upon both the domain and platform. </w:t>
       </w:r>
       <w:r>
         <w:t>T</w:t>
@@ -358,7 +405,7 @@
     <w:tbl>
       <w:tblPr>
         <w:tblStyle w:val="a"/>
-        <w:tblW w:w="9360" w:type="dxa"/>
+        <w:tblW w:w="7730" w:type="dxa"/>
         <w:tblBorders>
           <w:top w:val="single" w:sz="8" w:space="0" w:color="000000"/>
           <w:left w:val="single" w:sz="8" w:space="0" w:color="000000"/>
@@ -372,13 +419,13 @@
       </w:tblPr>
       <w:tblGrid>
         <w:gridCol w:w="1935"/>
-        <w:gridCol w:w="7425"/>
+        <w:gridCol w:w="5795"/>
       </w:tblGrid>
       <w:tr>
         <w:tc>
           <w:tcPr>
             <w:tcW w:w="1935" w:type="dxa"/>
-            <w:shd w:val="clear" w:color="auto" w:fill="auto"/>
+            <w:shd w:val="clear" w:color="auto" w:fill="DBE5F1" w:themeFill="accent1" w:themeFillTint="33"/>
             <w:tcMar>
               <w:top w:w="100" w:type="dxa"/>
               <w:left w:w="100" w:type="dxa"/>
@@ -388,6 +435,7 @@
           </w:tcPr>
           <w:p>
             <w:pPr>
+              <w:jc w:val="right"/>
               <w:rPr>
                 <w:b/>
               </w:rPr>
@@ -408,8 +456,8 @@
         </w:tc>
         <w:tc>
           <w:tcPr>
-            <w:tcW w:w="7425" w:type="dxa"/>
-            <w:shd w:val="clear" w:color="auto" w:fill="auto"/>
+            <w:tcW w:w="5795" w:type="dxa"/>
+            <w:shd w:val="clear" w:color="auto" w:fill="DBE5F1" w:themeFill="accent1" w:themeFillTint="33"/>
             <w:tcMar>
               <w:top w:w="100" w:type="dxa"/>
               <w:left w:w="100" w:type="dxa"/>
@@ -451,17 +499,32 @@
             </w:tcMar>
           </w:tcPr>
           <w:p>
-            <w:r>
+            <w:pPr>
+              <w:jc w:val="right"/>
+              <w:rPr>
+                <w:b/>
+                <w:bCs/>
+              </w:rPr>
+            </w:pPr>
+            <w:r>
+              <w:rPr>
+                <w:b/>
+                <w:bCs/>
+              </w:rPr>
               <w:t>C</w:t>
             </w:r>
             <w:r>
+              <w:rPr>
+                <w:b/>
+                <w:bCs/>
+              </w:rPr>
               <w:t>onfidentiality</w:t>
             </w:r>
           </w:p>
         </w:tc>
         <w:tc>
           <w:tcPr>
-            <w:tcW w:w="7425" w:type="dxa"/>
+            <w:tcW w:w="5795" w:type="dxa"/>
             <w:shd w:val="clear" w:color="auto" w:fill="auto"/>
             <w:tcMar>
               <w:top w:w="100" w:type="dxa"/>
@@ -490,17 +553,32 @@
             </w:tcMar>
           </w:tcPr>
           <w:p>
-            <w:r>
+            <w:pPr>
+              <w:jc w:val="right"/>
+              <w:rPr>
+                <w:b/>
+                <w:bCs/>
+              </w:rPr>
+            </w:pPr>
+            <w:r>
+              <w:rPr>
+                <w:b/>
+                <w:bCs/>
+              </w:rPr>
               <w:t>I</w:t>
             </w:r>
             <w:r>
+              <w:rPr>
+                <w:b/>
+                <w:bCs/>
+              </w:rPr>
               <w:t>ntegrity</w:t>
             </w:r>
           </w:p>
         </w:tc>
         <w:tc>
           <w:tcPr>
-            <w:tcW w:w="7425" w:type="dxa"/>
+            <w:tcW w:w="5795" w:type="dxa"/>
             <w:shd w:val="clear" w:color="auto" w:fill="auto"/>
             <w:tcMar>
               <w:top w:w="100" w:type="dxa"/>
@@ -529,17 +607,32 @@
             </w:tcMar>
           </w:tcPr>
           <w:p>
-            <w:r>
+            <w:pPr>
+              <w:jc w:val="right"/>
+              <w:rPr>
+                <w:b/>
+                <w:bCs/>
+              </w:rPr>
+            </w:pPr>
+            <w:r>
+              <w:rPr>
+                <w:b/>
+                <w:bCs/>
+              </w:rPr>
               <w:t>A</w:t>
             </w:r>
             <w:r>
+              <w:rPr>
+                <w:b/>
+                <w:bCs/>
+              </w:rPr>
               <w:t>vailability</w:t>
             </w:r>
           </w:p>
         </w:tc>
         <w:tc>
           <w:tcPr>
-            <w:tcW w:w="7425" w:type="dxa"/>
+            <w:tcW w:w="5795" w:type="dxa"/>
             <w:shd w:val="clear" w:color="auto" w:fill="auto"/>
             <w:tcMar>
               <w:top w:w="100" w:type="dxa"/>
@@ -568,17 +661,32 @@
             </w:tcMar>
           </w:tcPr>
           <w:p>
-            <w:r>
+            <w:pPr>
+              <w:jc w:val="right"/>
+              <w:rPr>
+                <w:b/>
+                <w:bCs/>
+              </w:rPr>
+            </w:pPr>
+            <w:r>
+              <w:rPr>
+                <w:b/>
+                <w:bCs/>
+              </w:rPr>
               <w:t>N</w:t>
             </w:r>
             <w:r>
+              <w:rPr>
+                <w:b/>
+                <w:bCs/>
+              </w:rPr>
               <w:t>on-repudiation</w:t>
             </w:r>
           </w:p>
         </w:tc>
         <w:tc>
           <w:tcPr>
-            <w:tcW w:w="7425" w:type="dxa"/>
+            <w:tcW w:w="5795" w:type="dxa"/>
             <w:shd w:val="clear" w:color="auto" w:fill="auto"/>
             <w:tcMar>
               <w:top w:w="100" w:type="dxa"/>
@@ -607,17 +715,32 @@
             </w:tcMar>
           </w:tcPr>
           <w:p>
-            <w:r>
+            <w:pPr>
+              <w:jc w:val="right"/>
+              <w:rPr>
+                <w:b/>
+                <w:bCs/>
+              </w:rPr>
+            </w:pPr>
+            <w:r>
+              <w:rPr>
+                <w:b/>
+                <w:bCs/>
+              </w:rPr>
               <w:t>A</w:t>
             </w:r>
             <w:r>
+              <w:rPr>
+                <w:b/>
+                <w:bCs/>
+              </w:rPr>
               <w:t>uthenticity</w:t>
             </w:r>
           </w:p>
         </w:tc>
         <w:tc>
           <w:tcPr>
-            <w:tcW w:w="7425" w:type="dxa"/>
+            <w:tcW w:w="5795" w:type="dxa"/>
             <w:shd w:val="clear" w:color="auto" w:fill="auto"/>
             <w:tcMar>
               <w:top w:w="100" w:type="dxa"/>
@@ -646,17 +769,32 @@
             </w:tcMar>
           </w:tcPr>
           <w:p>
-            <w:r>
+            <w:pPr>
+              <w:jc w:val="right"/>
+              <w:rPr>
+                <w:b/>
+                <w:bCs/>
+              </w:rPr>
+            </w:pPr>
+            <w:r>
+              <w:rPr>
+                <w:b/>
+                <w:bCs/>
+              </w:rPr>
               <w:t>A</w:t>
             </w:r>
             <w:r>
+              <w:rPr>
+                <w:b/>
+                <w:bCs/>
+              </w:rPr>
               <w:t>ccountability</w:t>
             </w:r>
           </w:p>
         </w:tc>
         <w:tc>
           <w:tcPr>
-            <w:tcW w:w="7425" w:type="dxa"/>
+            <w:tcW w:w="5795" w:type="dxa"/>
             <w:shd w:val="clear" w:color="auto" w:fill="auto"/>
             <w:tcMar>
               <w:top w:w="100" w:type="dxa"/>
@@ -685,17 +823,32 @@
             </w:tcMar>
           </w:tcPr>
           <w:p>
-            <w:r>
+            <w:pPr>
+              <w:jc w:val="right"/>
+              <w:rPr>
+                <w:b/>
+                <w:bCs/>
+              </w:rPr>
+            </w:pPr>
+            <w:r>
+              <w:rPr>
+                <w:b/>
+                <w:bCs/>
+              </w:rPr>
               <w:t>A</w:t>
             </w:r>
             <w:r>
+              <w:rPr>
+                <w:b/>
+                <w:bCs/>
+              </w:rPr>
               <w:t>uthorization</w:t>
             </w:r>
           </w:p>
         </w:tc>
         <w:tc>
           <w:tcPr>
-            <w:tcW w:w="7425" w:type="dxa"/>
+            <w:tcW w:w="5795" w:type="dxa"/>
             <w:shd w:val="clear" w:color="auto" w:fill="auto"/>
             <w:tcMar>
               <w:top w:w="100" w:type="dxa"/>
@@ -732,15 +885,7 @@
         <w:tab/>
       </w:r>
       <w:r>
-        <w:t xml:space="preserve">These </w:t>
-      </w:r>
-      <w:proofErr w:type="gramStart"/>
-      <w:r>
-        <w:t>are taken</w:t>
-      </w:r>
-      <w:proofErr w:type="gramEnd"/>
-      <w:r>
-        <w:t xml:space="preserve"> from the “extended CIA” specified in </w:t>
+        <w:t xml:space="preserve">These are taken from the “extended CIA” specified in </w:t>
       </w:r>
       <w:r>
         <w:rPr>
@@ -770,8 +915,175 @@
       <w:r>
         <w:t>section 5.3.</w:t>
       </w:r>
+    </w:p>
+    <w:p>
+      <w:pPr>
+        <w:rPr>
+          <w:sz w:val="32"/>
+          <w:szCs w:val="32"/>
+        </w:rPr>
+      </w:pPr>
       <w:r>
         <w:br w:type="page"/>
+      </w:r>
+    </w:p>
+    <w:p>
+      <w:pPr>
+        <w:pStyle w:val="Heading2"/>
+      </w:pPr>
+      <w:r>
+        <w:lastRenderedPageBreak/>
+        <w:t>Extended CIA Working Model</w:t>
+      </w:r>
+    </w:p>
+    <w:p>
+      <w:pPr>
+        <w:spacing w:after="240"/>
+        <w:jc w:val="both"/>
+      </w:pPr>
+      <w:r>
+        <w:t>It is helpful to understand how the extended CIA relates to the general operational model of the interactions between a requestor, the resource owner, and the resource of interest</w:t>
+      </w:r>
+      <w:r>
+        <w:t xml:space="preserve">. </w:t>
+      </w:r>
+      <w:r>
+        <w:t>The following diagram illustrates these interactions and shows points of application for the extended CIA</w:t>
+      </w:r>
+      <w:r>
+        <w:t>:</w:t>
+      </w:r>
+    </w:p>
+    <w:p>
+      <w:pPr>
+        <w:spacing w:after="240"/>
+        <w:jc w:val="both"/>
+      </w:pPr>
+      <w:r>
+        <w:rPr>
+          <w:noProof/>
+        </w:rPr>
+        <w:drawing>
+          <wp:inline distT="0" distB="0" distL="0" distR="0" wp14:anchorId="46EC4E2E" wp14:editId="0E1E8000">
+            <wp:extent cx="5943600" cy="6033135"/>
+            <wp:effectExtent l="0" t="0" r="0" b="0"/>
+            <wp:docPr id="2" name="Picture 2" descr="Diagram&#10;&#10;Description automatically generated"/>
+            <wp:cNvGraphicFramePr>
+              <a:graphicFrameLocks xmlns:a="http://schemas.openxmlformats.org/drawingml/2006/main" noChangeAspect="1"/>
+            </wp:cNvGraphicFramePr>
+            <a:graphic xmlns:a="http://schemas.openxmlformats.org/drawingml/2006/main">
+              <a:graphicData uri="http://schemas.openxmlformats.org/drawingml/2006/picture">
+                <pic:pic xmlns:pic="http://schemas.openxmlformats.org/drawingml/2006/picture">
+                  <pic:nvPicPr>
+                    <pic:cNvPr id="2" name="Picture 2" descr="Diagram&#10;&#10;Description automatically generated"/>
+                    <pic:cNvPicPr/>
+                  </pic:nvPicPr>
+                  <pic:blipFill>
+                    <a:blip r:embed="rId8">
+                      <a:extLst>
+                        <a:ext uri="{28A0092B-C50C-407E-A947-70E740481C1C}">
+                          <a14:useLocalDpi xmlns:a14="http://schemas.microsoft.com/office/drawing/2010/main" val="0"/>
+                        </a:ext>
+                      </a:extLst>
+                    </a:blip>
+                    <a:stretch>
+                      <a:fillRect/>
+                    </a:stretch>
+                  </pic:blipFill>
+                  <pic:spPr>
+                    <a:xfrm>
+                      <a:off x="0" y="0"/>
+                      <a:ext cx="5943600" cy="6033135"/>
+                    </a:xfrm>
+                    <a:prstGeom prst="rect">
+                      <a:avLst/>
+                    </a:prstGeom>
+                  </pic:spPr>
+                </pic:pic>
+              </a:graphicData>
+            </a:graphic>
+          </wp:inline>
+        </w:drawing>
+      </w:r>
+    </w:p>
+    <w:p>
+      <w:pPr>
+        <w:spacing w:after="240"/>
+        <w:ind w:left="634" w:hanging="634"/>
+        <w:jc w:val="both"/>
+      </w:pPr>
+      <w:r>
+        <w:rPr>
+          <w:b/>
+          <w:color w:val="0070C0"/>
+        </w:rPr>
+        <w:t>Note:</w:t>
+      </w:r>
+      <w:r>
+        <w:rPr>
+          <w:color w:val="0070C0"/>
+        </w:rPr>
+        <w:tab/>
+      </w:r>
+      <w:r>
+        <w:t>This model is intended to be representational and not literal</w:t>
+      </w:r>
+      <w:r>
+        <w:t>.</w:t>
+      </w:r>
+    </w:p>
+    <w:p>
+      <w:pPr>
+        <w:spacing w:after="240"/>
+        <w:ind w:left="634" w:hanging="634"/>
+        <w:jc w:val="both"/>
+      </w:pPr>
+      <w:r>
+        <w:rPr>
+          <w:b/>
+          <w:color w:val="0070C0"/>
+        </w:rPr>
+        <w:t>Note:</w:t>
+      </w:r>
+      <w:r>
+        <w:rPr>
+          <w:color w:val="0070C0"/>
+        </w:rPr>
+        <w:tab/>
+      </w:r>
+      <w:r>
+        <w:t>No</w:t>
+      </w:r>
+      <w:r>
+        <w:t>t all possible points of application of the extended CIA are shown</w:t>
+      </w:r>
+      <w:r>
+        <w:t>.</w:t>
+      </w:r>
+      <w:r>
+        <w:t xml:space="preserve"> The </w:t>
+      </w:r>
+      <w:r>
+        <w:rPr>
+          <w:b/>
+          <w:bCs/>
+        </w:rPr>
+        <w:t>Understanding the Extended CIA Working Model</w:t>
+      </w:r>
+      <w:r>
+        <w:t xml:space="preserve"> </w:t>
+      </w:r>
+      <w:r>
+        <w:rPr>
+          <w:b/>
+          <w:bCs/>
+          <w:color w:val="0070C0"/>
+          <w:vertAlign w:val="superscript"/>
+        </w:rPr>
+        <w:t>[3]</w:t>
+      </w:r>
+      <w:r>
+        <w:t xml:space="preserve"> elaboration document covers this material in greater detail.</w:t>
       </w:r>
     </w:p>
     <w:p>
@@ -805,7 +1117,7 @@
     <w:tbl>
       <w:tblPr>
         <w:tblStyle w:val="a0"/>
-        <w:tblW w:w="9360" w:type="dxa"/>
+        <w:tblW w:w="9530" w:type="dxa"/>
         <w:tblBorders>
           <w:top w:val="single" w:sz="8" w:space="0" w:color="000000"/>
           <w:left w:val="single" w:sz="8" w:space="0" w:color="000000"/>
@@ -818,15 +1130,15 @@
         <w:tblLook w:val="0600" w:firstRow="0" w:lastRow="0" w:firstColumn="0" w:lastColumn="0" w:noHBand="1" w:noVBand="1"/>
       </w:tblPr>
       <w:tblGrid>
-        <w:gridCol w:w="2070"/>
+        <w:gridCol w:w="2240"/>
         <w:gridCol w:w="1170"/>
         <w:gridCol w:w="6120"/>
       </w:tblGrid>
       <w:tr>
         <w:tc>
           <w:tcPr>
-            <w:tcW w:w="2070" w:type="dxa"/>
-            <w:shd w:val="clear" w:color="auto" w:fill="auto"/>
+            <w:tcW w:w="2240" w:type="dxa"/>
+            <w:shd w:val="clear" w:color="auto" w:fill="DBE5F1" w:themeFill="accent1" w:themeFillTint="33"/>
             <w:tcMar>
               <w:top w:w="100" w:type="dxa"/>
               <w:left w:w="100" w:type="dxa"/>
@@ -836,6 +1148,7 @@
           </w:tcPr>
           <w:p>
             <w:pPr>
+              <w:jc w:val="right"/>
               <w:rPr>
                 <w:b/>
               </w:rPr>
@@ -857,7 +1170,7 @@
         <w:tc>
           <w:tcPr>
             <w:tcW w:w="1170" w:type="dxa"/>
-            <w:shd w:val="clear" w:color="auto" w:fill="auto"/>
+            <w:shd w:val="clear" w:color="auto" w:fill="DBE5F1" w:themeFill="accent1" w:themeFillTint="33"/>
             <w:tcMar>
               <w:top w:w="100" w:type="dxa"/>
               <w:left w:w="100" w:type="dxa"/>
@@ -867,6 +1180,7 @@
           </w:tcPr>
           <w:p>
             <w:pPr>
+              <w:jc w:val="center"/>
               <w:rPr>
                 <w:b/>
               </w:rPr>
@@ -888,7 +1202,7 @@
         <w:tc>
           <w:tcPr>
             <w:tcW w:w="6120" w:type="dxa"/>
-            <w:shd w:val="clear" w:color="auto" w:fill="auto"/>
+            <w:shd w:val="clear" w:color="auto" w:fill="DBE5F1" w:themeFill="accent1" w:themeFillTint="33"/>
             <w:tcMar>
               <w:top w:w="100" w:type="dxa"/>
               <w:left w:w="100" w:type="dxa"/>
@@ -920,7 +1234,7 @@
       <w:tr>
         <w:tc>
           <w:tcPr>
-            <w:tcW w:w="2070" w:type="dxa"/>
+            <w:tcW w:w="2240" w:type="dxa"/>
             <w:shd w:val="clear" w:color="auto" w:fill="auto"/>
             <w:tcMar>
               <w:top w:w="100" w:type="dxa"/>
@@ -928,19 +1242,29 @@
               <w:bottom w:w="100" w:type="dxa"/>
               <w:right w:w="100" w:type="dxa"/>
             </w:tcMar>
-          </w:tcPr>
-          <w:p>
-            <w:r>
-              <w:t>E</w:t>
-            </w:r>
-            <w:r>
-              <w:t>xecutables</w:t>
+            <w:vAlign w:val="center"/>
+          </w:tcPr>
+          <w:p>
+            <w:pPr>
+              <w:jc w:val="right"/>
+              <w:rPr>
+                <w:b/>
+                <w:bCs/>
+              </w:rPr>
+            </w:pPr>
+            <w:r>
+              <w:rPr>
+                <w:b/>
+                <w:bCs/>
+              </w:rPr>
+              <w:t>Executables</w:t>
             </w:r>
           </w:p>
         </w:tc>
         <w:tc>
           <w:tcPr>
             <w:tcW w:w="1170" w:type="dxa"/>
+            <w:vMerge w:val="restart"/>
             <w:shd w:val="clear" w:color="auto" w:fill="FFF2CC"/>
             <w:tcMar>
               <w:top w:w="100" w:type="dxa"/>
@@ -948,8 +1272,12 @@
               <w:bottom w:w="100" w:type="dxa"/>
               <w:right w:w="100" w:type="dxa"/>
             </w:tcMar>
-          </w:tcPr>
-          <w:p>
+            <w:vAlign w:val="center"/>
+          </w:tcPr>
+          <w:p>
+            <w:pPr>
+              <w:jc w:val="center"/>
+            </w:pPr>
             <w:r>
               <w:t>at rest</w:t>
             </w:r>
@@ -976,7 +1304,7 @@
       <w:tr>
         <w:tc>
           <w:tcPr>
-            <w:tcW w:w="2070" w:type="dxa"/>
+            <w:tcW w:w="2240" w:type="dxa"/>
             <w:shd w:val="clear" w:color="auto" w:fill="auto"/>
             <w:tcMar>
               <w:top w:w="100" w:type="dxa"/>
@@ -984,25 +1312,29 @@
               <w:bottom w:w="100" w:type="dxa"/>
               <w:right w:w="100" w:type="dxa"/>
             </w:tcMar>
-          </w:tcPr>
-          <w:p>
-            <w:r>
-              <w:t>C</w:t>
-            </w:r>
-            <w:r>
-              <w:t xml:space="preserve">onfiguration </w:t>
-            </w:r>
-            <w:r>
-              <w:t>D</w:t>
-            </w:r>
-            <w:r>
-              <w:t>ata</w:t>
+            <w:vAlign w:val="center"/>
+          </w:tcPr>
+          <w:p>
+            <w:pPr>
+              <w:jc w:val="right"/>
+              <w:rPr>
+                <w:b/>
+                <w:bCs/>
+              </w:rPr>
+            </w:pPr>
+            <w:r>
+              <w:rPr>
+                <w:b/>
+                <w:bCs/>
+              </w:rPr>
+              <w:t>Configuration Data</w:t>
             </w:r>
           </w:p>
         </w:tc>
         <w:tc>
           <w:tcPr>
             <w:tcW w:w="1170" w:type="dxa"/>
+            <w:vMerge/>
             <w:shd w:val="clear" w:color="auto" w:fill="FFF2CC"/>
             <w:tcMar>
               <w:top w:w="100" w:type="dxa"/>
@@ -1012,9 +1344,9 @@
             </w:tcMar>
           </w:tcPr>
           <w:p>
-            <w:r>
-              <w:t>at rest</w:t>
-            </w:r>
+            <w:pPr>
+              <w:jc w:val="center"/>
+            </w:pPr>
           </w:p>
         </w:tc>
         <w:tc>
@@ -1038,7 +1370,7 @@
       <w:tr>
         <w:tc>
           <w:tcPr>
-            <w:tcW w:w="2070" w:type="dxa"/>
+            <w:tcW w:w="2240" w:type="dxa"/>
             <w:shd w:val="clear" w:color="auto" w:fill="auto"/>
             <w:tcMar>
               <w:top w:w="100" w:type="dxa"/>
@@ -1046,19 +1378,29 @@
               <w:bottom w:w="100" w:type="dxa"/>
               <w:right w:w="100" w:type="dxa"/>
             </w:tcMar>
-          </w:tcPr>
-          <w:p>
-            <w:r>
-              <w:t>D</w:t>
-            </w:r>
-            <w:r>
-              <w:t>atabases</w:t>
+            <w:vAlign w:val="center"/>
+          </w:tcPr>
+          <w:p>
+            <w:pPr>
+              <w:jc w:val="right"/>
+              <w:rPr>
+                <w:b/>
+                <w:bCs/>
+              </w:rPr>
+            </w:pPr>
+            <w:r>
+              <w:rPr>
+                <w:b/>
+                <w:bCs/>
+              </w:rPr>
+              <w:t>Databases</w:t>
             </w:r>
           </w:p>
         </w:tc>
         <w:tc>
           <w:tcPr>
             <w:tcW w:w="1170" w:type="dxa"/>
+            <w:vMerge/>
             <w:shd w:val="clear" w:color="auto" w:fill="FFF2CC"/>
             <w:tcMar>
               <w:top w:w="100" w:type="dxa"/>
@@ -1068,9 +1410,9 @@
             </w:tcMar>
           </w:tcPr>
           <w:p>
-            <w:r>
-              <w:t>at rest</w:t>
-            </w:r>
+            <w:pPr>
+              <w:jc w:val="center"/>
+            </w:pPr>
           </w:p>
         </w:tc>
         <w:tc>
@@ -1094,7 +1436,7 @@
       <w:tr>
         <w:tc>
           <w:tcPr>
-            <w:tcW w:w="2070" w:type="dxa"/>
+            <w:tcW w:w="2240" w:type="dxa"/>
             <w:shd w:val="clear" w:color="auto" w:fill="auto"/>
             <w:tcMar>
               <w:top w:w="100" w:type="dxa"/>
@@ -1102,25 +1444,29 @@
               <w:bottom w:w="100" w:type="dxa"/>
               <w:right w:w="100" w:type="dxa"/>
             </w:tcMar>
-          </w:tcPr>
-          <w:p>
-            <w:r>
-              <w:t>U</w:t>
-            </w:r>
-            <w:r>
-              <w:t xml:space="preserve">nstructured </w:t>
-            </w:r>
-            <w:r>
-              <w:t>D</w:t>
-            </w:r>
-            <w:r>
-              <w:t>ata</w:t>
+            <w:vAlign w:val="center"/>
+          </w:tcPr>
+          <w:p>
+            <w:pPr>
+              <w:jc w:val="right"/>
+              <w:rPr>
+                <w:b/>
+                <w:bCs/>
+              </w:rPr>
+            </w:pPr>
+            <w:r>
+              <w:rPr>
+                <w:b/>
+                <w:bCs/>
+              </w:rPr>
+              <w:t>Unstructured Data</w:t>
             </w:r>
           </w:p>
         </w:tc>
         <w:tc>
           <w:tcPr>
             <w:tcW w:w="1170" w:type="dxa"/>
+            <w:vMerge/>
             <w:shd w:val="clear" w:color="auto" w:fill="FFF2CC"/>
             <w:tcMar>
               <w:top w:w="100" w:type="dxa"/>
@@ -1130,9 +1476,9 @@
             </w:tcMar>
           </w:tcPr>
           <w:p>
-            <w:r>
-              <w:t>at rest</w:t>
-            </w:r>
+            <w:pPr>
+              <w:jc w:val="center"/>
+            </w:pPr>
           </w:p>
         </w:tc>
         <w:tc>
@@ -1156,7 +1502,7 @@
       <w:tr>
         <w:tc>
           <w:tcPr>
-            <w:tcW w:w="2070" w:type="dxa"/>
+            <w:tcW w:w="2240" w:type="dxa"/>
             <w:shd w:val="clear" w:color="auto" w:fill="auto"/>
             <w:tcMar>
               <w:top w:w="100" w:type="dxa"/>
@@ -1164,19 +1510,29 @@
               <w:bottom w:w="100" w:type="dxa"/>
               <w:right w:w="100" w:type="dxa"/>
             </w:tcMar>
-          </w:tcPr>
-          <w:p>
-            <w:r>
-              <w:t>C</w:t>
-            </w:r>
-            <w:r>
-              <w:t>redentials</w:t>
+            <w:vAlign w:val="center"/>
+          </w:tcPr>
+          <w:p>
+            <w:pPr>
+              <w:jc w:val="right"/>
+              <w:rPr>
+                <w:b/>
+                <w:bCs/>
+              </w:rPr>
+            </w:pPr>
+            <w:r>
+              <w:rPr>
+                <w:b/>
+                <w:bCs/>
+              </w:rPr>
+              <w:t>Credentials</w:t>
             </w:r>
           </w:p>
         </w:tc>
         <w:tc>
           <w:tcPr>
             <w:tcW w:w="1170" w:type="dxa"/>
+            <w:vMerge/>
             <w:shd w:val="clear" w:color="auto" w:fill="FFF2CC"/>
             <w:tcMar>
               <w:top w:w="100" w:type="dxa"/>
@@ -1186,9 +1542,9 @@
             </w:tcMar>
           </w:tcPr>
           <w:p>
-            <w:r>
-              <w:t>at rest</w:t>
-            </w:r>
+            <w:pPr>
+              <w:jc w:val="center"/>
+            </w:pPr>
           </w:p>
         </w:tc>
         <w:tc>
@@ -1212,7 +1568,7 @@
       <w:tr>
         <w:tc>
           <w:tcPr>
-            <w:tcW w:w="2070" w:type="dxa"/>
+            <w:tcW w:w="2240" w:type="dxa"/>
             <w:shd w:val="clear" w:color="auto" w:fill="auto"/>
             <w:tcMar>
               <w:top w:w="100" w:type="dxa"/>
@@ -1220,19 +1576,29 @@
               <w:bottom w:w="100" w:type="dxa"/>
               <w:right w:w="100" w:type="dxa"/>
             </w:tcMar>
-          </w:tcPr>
-          <w:p>
-            <w:r>
-              <w:t>L</w:t>
-            </w:r>
-            <w:r>
-              <w:t>ogs</w:t>
+            <w:vAlign w:val="center"/>
+          </w:tcPr>
+          <w:p>
+            <w:pPr>
+              <w:jc w:val="right"/>
+              <w:rPr>
+                <w:b/>
+                <w:bCs/>
+              </w:rPr>
+            </w:pPr>
+            <w:r>
+              <w:rPr>
+                <w:b/>
+                <w:bCs/>
+              </w:rPr>
+              <w:t>Logs</w:t>
             </w:r>
           </w:p>
         </w:tc>
         <w:tc>
           <w:tcPr>
             <w:tcW w:w="1170" w:type="dxa"/>
+            <w:vMerge/>
             <w:shd w:val="clear" w:color="auto" w:fill="FFF2CC"/>
             <w:tcMar>
               <w:top w:w="100" w:type="dxa"/>
@@ -1242,9 +1608,9 @@
             </w:tcMar>
           </w:tcPr>
           <w:p>
-            <w:r>
-              <w:t>at rest</w:t>
-            </w:r>
+            <w:pPr>
+              <w:jc w:val="center"/>
+            </w:pPr>
           </w:p>
         </w:tc>
         <w:tc>
@@ -1268,7 +1634,7 @@
       <w:tr>
         <w:tc>
           <w:tcPr>
-            <w:tcW w:w="2070" w:type="dxa"/>
+            <w:tcW w:w="2240" w:type="dxa"/>
             <w:shd w:val="clear" w:color="auto" w:fill="auto"/>
             <w:tcMar>
               <w:top w:w="100" w:type="dxa"/>
@@ -1276,9 +1642,21 @@
               <w:bottom w:w="100" w:type="dxa"/>
               <w:right w:w="100" w:type="dxa"/>
             </w:tcMar>
-          </w:tcPr>
-          <w:p>
-            <w:r>
+            <w:vAlign w:val="center"/>
+          </w:tcPr>
+          <w:p>
+            <w:pPr>
+              <w:jc w:val="right"/>
+              <w:rPr>
+                <w:b/>
+                <w:bCs/>
+              </w:rPr>
+            </w:pPr>
+            <w:r>
+              <w:rPr>
+                <w:b/>
+                <w:bCs/>
+              </w:rPr>
               <w:t>PII</w:t>
             </w:r>
           </w:p>
@@ -1286,6 +1664,7 @@
         <w:tc>
           <w:tcPr>
             <w:tcW w:w="1170" w:type="dxa"/>
+            <w:vMerge w:val="restart"/>
             <w:shd w:val="clear" w:color="auto" w:fill="D9EAD3"/>
             <w:tcMar>
               <w:top w:w="100" w:type="dxa"/>
@@ -1293,8 +1672,12 @@
               <w:bottom w:w="100" w:type="dxa"/>
               <w:right w:w="100" w:type="dxa"/>
             </w:tcMar>
-          </w:tcPr>
-          <w:p>
+            <w:vAlign w:val="center"/>
+          </w:tcPr>
+          <w:p>
+            <w:pPr>
+              <w:jc w:val="center"/>
+            </w:pPr>
             <w:r>
               <w:t>in motion</w:t>
             </w:r>
@@ -1321,7 +1704,7 @@
       <w:tr>
         <w:tc>
           <w:tcPr>
-            <w:tcW w:w="2070" w:type="dxa"/>
+            <w:tcW w:w="2240" w:type="dxa"/>
             <w:shd w:val="clear" w:color="auto" w:fill="auto"/>
             <w:tcMar>
               <w:top w:w="100" w:type="dxa"/>
@@ -1329,19 +1712,29 @@
               <w:bottom w:w="100" w:type="dxa"/>
               <w:right w:w="100" w:type="dxa"/>
             </w:tcMar>
-          </w:tcPr>
-          <w:p>
-            <w:r>
-              <w:t>P</w:t>
-            </w:r>
-            <w:r>
-              <w:t>ackets</w:t>
+            <w:vAlign w:val="center"/>
+          </w:tcPr>
+          <w:p>
+            <w:pPr>
+              <w:jc w:val="right"/>
+              <w:rPr>
+                <w:b/>
+                <w:bCs/>
+              </w:rPr>
+            </w:pPr>
+            <w:r>
+              <w:rPr>
+                <w:b/>
+                <w:bCs/>
+              </w:rPr>
+              <w:t>Packets</w:t>
             </w:r>
           </w:p>
         </w:tc>
         <w:tc>
           <w:tcPr>
             <w:tcW w:w="1170" w:type="dxa"/>
+            <w:vMerge/>
             <w:shd w:val="clear" w:color="auto" w:fill="D9EAD3"/>
             <w:tcMar>
               <w:top w:w="100" w:type="dxa"/>
@@ -1351,9 +1744,9 @@
             </w:tcMar>
           </w:tcPr>
           <w:p>
-            <w:r>
-              <w:t>in motion</w:t>
-            </w:r>
+            <w:pPr>
+              <w:jc w:val="center"/>
+            </w:pPr>
           </w:p>
         </w:tc>
         <w:tc>
@@ -1377,7 +1770,7 @@
       <w:tr>
         <w:tc>
           <w:tcPr>
-            <w:tcW w:w="2070" w:type="dxa"/>
+            <w:tcW w:w="2240" w:type="dxa"/>
             <w:shd w:val="clear" w:color="auto" w:fill="auto"/>
             <w:tcMar>
               <w:top w:w="100" w:type="dxa"/>
@@ -1385,12 +1778,28 @@
               <w:bottom w:w="100" w:type="dxa"/>
               <w:right w:w="100" w:type="dxa"/>
             </w:tcMar>
-          </w:tcPr>
-          <w:p>
-            <w:r>
+            <w:vAlign w:val="center"/>
+          </w:tcPr>
+          <w:p>
+            <w:pPr>
+              <w:jc w:val="right"/>
+              <w:rPr>
+                <w:b/>
+                <w:bCs/>
+              </w:rPr>
+            </w:pPr>
+            <w:r>
+              <w:rPr>
+                <w:b/>
+                <w:bCs/>
+              </w:rPr>
               <w:t>M</w:t>
             </w:r>
             <w:r>
+              <w:rPr>
+                <w:b/>
+                <w:bCs/>
+              </w:rPr>
               <w:t>emory</w:t>
             </w:r>
           </w:p>
@@ -1407,6 +1816,9 @@
             </w:tcMar>
           </w:tcPr>
           <w:p>
+            <w:pPr>
+              <w:jc w:val="center"/>
+            </w:pPr>
             <w:r>
               <w:t>in use</w:t>
             </w:r>
@@ -1461,7 +1873,7 @@
     <w:tbl>
       <w:tblPr>
         <w:tblStyle w:val="a1"/>
-        <w:tblW w:w="9360" w:type="dxa"/>
+        <w:tblW w:w="7820" w:type="dxa"/>
         <w:tblBorders>
           <w:top w:val="single" w:sz="8" w:space="0" w:color="000000"/>
           <w:left w:val="single" w:sz="8" w:space="0" w:color="000000"/>
@@ -1475,13 +1887,13 @@
       </w:tblPr>
       <w:tblGrid>
         <w:gridCol w:w="1215"/>
-        <w:gridCol w:w="8145"/>
+        <w:gridCol w:w="6605"/>
       </w:tblGrid>
       <w:tr>
         <w:tc>
           <w:tcPr>
             <w:tcW w:w="1215" w:type="dxa"/>
-            <w:shd w:val="clear" w:color="auto" w:fill="auto"/>
+            <w:shd w:val="clear" w:color="auto" w:fill="DBE5F1" w:themeFill="accent1" w:themeFillTint="33"/>
             <w:tcMar>
               <w:top w:w="100" w:type="dxa"/>
               <w:left w:w="100" w:type="dxa"/>
@@ -1491,6 +1903,7 @@
           </w:tcPr>
           <w:p>
             <w:pPr>
+              <w:jc w:val="right"/>
               <w:rPr>
                 <w:b/>
               </w:rPr>
@@ -1511,8 +1924,8 @@
         </w:tc>
         <w:tc>
           <w:tcPr>
-            <w:tcW w:w="8145" w:type="dxa"/>
-            <w:shd w:val="clear" w:color="auto" w:fill="auto"/>
+            <w:tcW w:w="6605" w:type="dxa"/>
+            <w:shd w:val="clear" w:color="auto" w:fill="DBE5F1" w:themeFill="accent1" w:themeFillTint="33"/>
             <w:tcMar>
               <w:top w:w="100" w:type="dxa"/>
               <w:left w:w="100" w:type="dxa"/>
@@ -1554,14 +1967,25 @@
             </w:tcMar>
           </w:tcPr>
           <w:p>
-            <w:r>
+            <w:pPr>
+              <w:jc w:val="right"/>
+              <w:rPr>
+                <w:b/>
+                <w:bCs/>
+              </w:rPr>
+            </w:pPr>
+            <w:r>
+              <w:rPr>
+                <w:b/>
+                <w:bCs/>
+              </w:rPr>
               <w:t>at rest</w:t>
             </w:r>
           </w:p>
         </w:tc>
         <w:tc>
           <w:tcPr>
-            <w:tcW w:w="8145" w:type="dxa"/>
+            <w:tcW w:w="6605" w:type="dxa"/>
             <w:shd w:val="clear" w:color="auto" w:fill="auto"/>
             <w:tcMar>
               <w:top w:w="100" w:type="dxa"/>
@@ -1590,14 +2014,25 @@
             </w:tcMar>
           </w:tcPr>
           <w:p>
-            <w:r>
+            <w:pPr>
+              <w:jc w:val="right"/>
+              <w:rPr>
+                <w:b/>
+                <w:bCs/>
+              </w:rPr>
+            </w:pPr>
+            <w:r>
+              <w:rPr>
+                <w:b/>
+                <w:bCs/>
+              </w:rPr>
               <w:t>in motion</w:t>
             </w:r>
           </w:p>
         </w:tc>
         <w:tc>
           <w:tcPr>
-            <w:tcW w:w="8145" w:type="dxa"/>
+            <w:tcW w:w="6605" w:type="dxa"/>
             <w:shd w:val="clear" w:color="auto" w:fill="auto"/>
             <w:tcMar>
               <w:top w:w="100" w:type="dxa"/>
@@ -1626,14 +2061,25 @@
             </w:tcMar>
           </w:tcPr>
           <w:p>
-            <w:r>
+            <w:pPr>
+              <w:jc w:val="right"/>
+              <w:rPr>
+                <w:b/>
+                <w:bCs/>
+              </w:rPr>
+            </w:pPr>
+            <w:r>
+              <w:rPr>
+                <w:b/>
+                <w:bCs/>
+              </w:rPr>
               <w:t>in use</w:t>
             </w:r>
           </w:p>
         </w:tc>
         <w:tc>
           <w:tcPr>
-            <w:tcW w:w="8145" w:type="dxa"/>
+            <w:tcW w:w="6605" w:type="dxa"/>
             <w:shd w:val="clear" w:color="auto" w:fill="auto"/>
             <w:tcMar>
               <w:top w:w="100" w:type="dxa"/>
@@ -1653,7 +2099,8 @@
     <w:p/>
     <w:p>
       <w:pPr>
-        <w:ind w:left="630" w:hanging="630"/>
+        <w:spacing w:after="240"/>
+        <w:ind w:left="634" w:hanging="634"/>
         <w:jc w:val="both"/>
       </w:pPr>
       <w:r>
@@ -1705,17 +2152,9 @@
       <w:r>
         <w:t xml:space="preserve"> within security requirements as mitigations may be necessary at multiple layers of the abstraction. [An example of this is a denial of service attack. This type of attack is possible at any and/or all </w:t>
       </w:r>
-      <w:proofErr w:type="gramStart"/>
-      <w:r>
-        <w:t>layers</w:t>
-      </w:r>
-      <w:r>
-        <w:t>,</w:t>
-      </w:r>
-      <w:r>
-        <w:t xml:space="preserve"> and</w:t>
-      </w:r>
-      <w:proofErr w:type="gramEnd"/>
+      <w:r>
+        <w:t>layers and</w:t>
+      </w:r>
       <w:r>
         <w:t xml:space="preserve"> is addressed differently in each.]</w:t>
       </w:r>
@@ -1723,7 +2162,7 @@
     <w:tbl>
       <w:tblPr>
         <w:tblStyle w:val="a2"/>
-        <w:tblW w:w="9360" w:type="dxa"/>
+        <w:tblW w:w="5210" w:type="dxa"/>
         <w:tblBorders>
           <w:top w:val="single" w:sz="8" w:space="0" w:color="000000"/>
           <w:left w:val="single" w:sz="8" w:space="0" w:color="000000"/>
@@ -1736,14 +2175,14 @@
         <w:tblLook w:val="0600" w:firstRow="0" w:lastRow="0" w:firstColumn="0" w:lastColumn="0" w:noHBand="1" w:noVBand="1"/>
       </w:tblPr>
       <w:tblGrid>
-        <w:gridCol w:w="1380"/>
-        <w:gridCol w:w="7980"/>
+        <w:gridCol w:w="1430"/>
+        <w:gridCol w:w="3780"/>
       </w:tblGrid>
       <w:tr>
         <w:tc>
           <w:tcPr>
-            <w:tcW w:w="1380" w:type="dxa"/>
-            <w:shd w:val="clear" w:color="auto" w:fill="auto"/>
+            <w:tcW w:w="1430" w:type="dxa"/>
+            <w:shd w:val="clear" w:color="auto" w:fill="DBE5F1" w:themeFill="accent1" w:themeFillTint="33"/>
             <w:tcMar>
               <w:top w:w="100" w:type="dxa"/>
               <w:left w:w="100" w:type="dxa"/>
@@ -1753,6 +2192,7 @@
           </w:tcPr>
           <w:p>
             <w:pPr>
+              <w:jc w:val="right"/>
               <w:rPr>
                 <w:b/>
               </w:rPr>
@@ -1773,8 +2213,8 @@
         </w:tc>
         <w:tc>
           <w:tcPr>
-            <w:tcW w:w="7980" w:type="dxa"/>
-            <w:shd w:val="clear" w:color="auto" w:fill="auto"/>
+            <w:tcW w:w="3780" w:type="dxa"/>
+            <w:shd w:val="clear" w:color="auto" w:fill="DBE5F1" w:themeFill="accent1" w:themeFillTint="33"/>
             <w:tcMar>
               <w:top w:w="100" w:type="dxa"/>
               <w:left w:w="100" w:type="dxa"/>
@@ -1806,7 +2246,7 @@
       <w:tr>
         <w:tc>
           <w:tcPr>
-            <w:tcW w:w="1380" w:type="dxa"/>
+            <w:tcW w:w="1430" w:type="dxa"/>
             <w:shd w:val="clear" w:color="auto" w:fill="auto"/>
             <w:tcMar>
               <w:top w:w="100" w:type="dxa"/>
@@ -1816,17 +2256,32 @@
             </w:tcMar>
           </w:tcPr>
           <w:p>
-            <w:r>
+            <w:pPr>
+              <w:jc w:val="right"/>
+              <w:rPr>
+                <w:b/>
+                <w:bCs/>
+              </w:rPr>
+            </w:pPr>
+            <w:r>
+              <w:rPr>
+                <w:b/>
+                <w:bCs/>
+              </w:rPr>
               <w:t>P</w:t>
             </w:r>
             <w:r>
+              <w:rPr>
+                <w:b/>
+                <w:bCs/>
+              </w:rPr>
               <w:t>hysical</w:t>
             </w:r>
           </w:p>
         </w:tc>
         <w:tc>
           <w:tcPr>
-            <w:tcW w:w="7980" w:type="dxa"/>
+            <w:tcW w:w="3780" w:type="dxa"/>
             <w:shd w:val="clear" w:color="auto" w:fill="auto"/>
             <w:tcMar>
               <w:top w:w="100" w:type="dxa"/>
@@ -1845,7 +2300,7 @@
       <w:tr>
         <w:tc>
           <w:tcPr>
-            <w:tcW w:w="1380" w:type="dxa"/>
+            <w:tcW w:w="1430" w:type="dxa"/>
             <w:shd w:val="clear" w:color="auto" w:fill="auto"/>
             <w:tcMar>
               <w:top w:w="100" w:type="dxa"/>
@@ -1855,17 +2310,32 @@
             </w:tcMar>
           </w:tcPr>
           <w:p>
-            <w:r>
+            <w:pPr>
+              <w:jc w:val="right"/>
+              <w:rPr>
+                <w:b/>
+                <w:bCs/>
+              </w:rPr>
+            </w:pPr>
+            <w:r>
+              <w:rPr>
+                <w:b/>
+                <w:bCs/>
+              </w:rPr>
               <w:t>N</w:t>
             </w:r>
             <w:r>
+              <w:rPr>
+                <w:b/>
+                <w:bCs/>
+              </w:rPr>
               <w:t>etwork</w:t>
             </w:r>
           </w:p>
         </w:tc>
         <w:tc>
           <w:tcPr>
-            <w:tcW w:w="7980" w:type="dxa"/>
+            <w:tcW w:w="3780" w:type="dxa"/>
             <w:shd w:val="clear" w:color="auto" w:fill="auto"/>
             <w:tcMar>
               <w:top w:w="100" w:type="dxa"/>
@@ -1884,7 +2354,7 @@
       <w:tr>
         <w:tc>
           <w:tcPr>
-            <w:tcW w:w="1380" w:type="dxa"/>
+            <w:tcW w:w="1430" w:type="dxa"/>
             <w:shd w:val="clear" w:color="auto" w:fill="auto"/>
             <w:tcMar>
               <w:top w:w="100" w:type="dxa"/>
@@ -1894,17 +2364,32 @@
             </w:tcMar>
           </w:tcPr>
           <w:p>
-            <w:r>
+            <w:pPr>
+              <w:jc w:val="right"/>
+              <w:rPr>
+                <w:b/>
+                <w:bCs/>
+              </w:rPr>
+            </w:pPr>
+            <w:r>
+              <w:rPr>
+                <w:b/>
+                <w:bCs/>
+              </w:rPr>
               <w:t>P</w:t>
             </w:r>
             <w:r>
+              <w:rPr>
+                <w:b/>
+                <w:bCs/>
+              </w:rPr>
               <w:t>rotocol</w:t>
             </w:r>
           </w:p>
         </w:tc>
         <w:tc>
           <w:tcPr>
-            <w:tcW w:w="7980" w:type="dxa"/>
+            <w:tcW w:w="3780" w:type="dxa"/>
             <w:shd w:val="clear" w:color="auto" w:fill="auto"/>
             <w:tcMar>
               <w:top w:w="100" w:type="dxa"/>
@@ -1923,7 +2408,7 @@
       <w:tr>
         <w:tc>
           <w:tcPr>
-            <w:tcW w:w="1380" w:type="dxa"/>
+            <w:tcW w:w="1430" w:type="dxa"/>
             <w:shd w:val="clear" w:color="auto" w:fill="auto"/>
             <w:tcMar>
               <w:top w:w="100" w:type="dxa"/>
@@ -1933,17 +2418,32 @@
             </w:tcMar>
           </w:tcPr>
           <w:p>
-            <w:r>
+            <w:pPr>
+              <w:jc w:val="right"/>
+              <w:rPr>
+                <w:b/>
+                <w:bCs/>
+              </w:rPr>
+            </w:pPr>
+            <w:r>
+              <w:rPr>
+                <w:b/>
+                <w:bCs/>
+              </w:rPr>
               <w:t>A</w:t>
             </w:r>
             <w:r>
+              <w:rPr>
+                <w:b/>
+                <w:bCs/>
+              </w:rPr>
               <w:t>pplication</w:t>
             </w:r>
           </w:p>
         </w:tc>
         <w:tc>
           <w:tcPr>
-            <w:tcW w:w="7980" w:type="dxa"/>
+            <w:tcW w:w="3780" w:type="dxa"/>
             <w:shd w:val="clear" w:color="auto" w:fill="auto"/>
             <w:tcMar>
               <w:top w:w="100" w:type="dxa"/>
@@ -2003,492 +2503,6 @@
                 <pic:pic xmlns:pic="http://schemas.openxmlformats.org/drawingml/2006/picture">
                   <pic:nvPicPr>
                     <pic:cNvPr id="0" name="image1.png"/>
-                    <pic:cNvPicPr preferRelativeResize="0"/>
-                  </pic:nvPicPr>
-                  <pic:blipFill>
-                    <a:blip r:embed="rId6"/>
-                    <a:srcRect/>
-                    <a:stretch>
-                      <a:fillRect/>
-                    </a:stretch>
-                  </pic:blipFill>
-                  <pic:spPr>
-                    <a:xfrm>
-                      <a:off x="0" y="0"/>
-                      <a:ext cx="5943600" cy="5029200"/>
-                    </a:xfrm>
-                    <a:prstGeom prst="rect">
-                      <a:avLst/>
-                    </a:prstGeom>
-                    <a:ln/>
-                  </pic:spPr>
-                </pic:pic>
-              </a:graphicData>
-            </a:graphic>
-          </wp:inline>
-        </w:drawing>
-      </w:r>
-    </w:p>
-    <w:p/>
-    <w:p/>
-    <w:p>
-      <w:pPr>
-        <w:pStyle w:val="Heading1"/>
-      </w:pPr>
-      <w:bookmarkStart w:id="10" w:name="_bdrofcbw136z" w:colFirst="0" w:colLast="0"/>
-      <w:bookmarkEnd w:id="10"/>
-      <w:r>
-        <w:br w:type="page"/>
-      </w:r>
-    </w:p>
-    <w:p>
-      <w:pPr>
-        <w:pStyle w:val="Heading1"/>
-      </w:pPr>
-      <w:bookmarkStart w:id="11" w:name="_56fo981ud8or" w:colFirst="0" w:colLast="0"/>
-      <w:bookmarkEnd w:id="11"/>
-      <w:r>
-        <w:lastRenderedPageBreak/>
-        <w:t>Canonical Representation</w:t>
-      </w:r>
-    </w:p>
-    <w:p>
-      <w:pPr>
-        <w:jc w:val="both"/>
-      </w:pPr>
-      <w:r>
-        <w:t>A requirement's location within the taxonomy's space can be described with a 3-tuple textual representation. This allows for later processing. The textual 3-tuple for of a security requirement under this taxonomy would be:</w:t>
-      </w:r>
-    </w:p>
-    <w:p/>
-    <w:p>
-      <w:r>
-        <w:rPr>
-          <w:b/>
-        </w:rPr>
-        <w:t>[</w:t>
-      </w:r>
-      <w:r>
-        <w:rPr>
-          <w:b/>
-          <w:i/>
-        </w:rPr>
-        <w:t>property</w:t>
-      </w:r>
-      <w:r>
-        <w:rPr>
-          <w:b/>
-        </w:rPr>
-        <w:t>.</w:t>
-      </w:r>
-      <w:r>
-        <w:rPr>
-          <w:b/>
-          <w:i/>
-        </w:rPr>
-        <w:t>asset</w:t>
-      </w:r>
-      <w:r>
-        <w:rPr>
-          <w:b/>
-        </w:rPr>
-        <w:t>.</w:t>
-      </w:r>
-      <w:r>
-        <w:rPr>
-          <w:b/>
-          <w:i/>
-        </w:rPr>
-        <w:t>layer</w:t>
-      </w:r>
-      <w:r>
-        <w:rPr>
-          <w:b/>
-        </w:rPr>
-        <w:t>]</w:t>
-      </w:r>
-    </w:p>
-    <w:p/>
-    <w:p>
-      <w:pPr>
-        <w:jc w:val="both"/>
-      </w:pPr>
-      <w:r>
-        <w:t xml:space="preserve">This uniquely positions the requirement within the taxonomy's space. This representation could be expanded to position the requirement within the larger context of a product. One </w:t>
-      </w:r>
-      <w:r>
-        <w:rPr>
-          <w:i/>
-        </w:rPr>
-        <w:t>possible</w:t>
-      </w:r>
-      <w:r>
-        <w:t xml:space="preserve"> realization of this is:</w:t>
-      </w:r>
-    </w:p>
-    <w:p/>
-    <w:p>
-      <w:pPr>
-        <w:rPr>
-          <w:b/>
-        </w:rPr>
-      </w:pPr>
-      <w:r>
-        <w:rPr>
-          <w:b/>
-        </w:rPr>
-        <w:t>[</w:t>
-      </w:r>
-      <w:r>
-        <w:rPr>
-          <w:b/>
-          <w:i/>
-        </w:rPr>
-        <w:t>product</w:t>
-      </w:r>
-      <w:r>
-        <w:rPr>
-          <w:b/>
-        </w:rPr>
-        <w:t>.</w:t>
-      </w:r>
-      <w:r>
-        <w:rPr>
-          <w:b/>
-          <w:i/>
-        </w:rPr>
-        <w:t>release</w:t>
-      </w:r>
-      <w:r>
-        <w:rPr>
-          <w:b/>
-        </w:rPr>
-        <w:t>.</w:t>
-      </w:r>
-      <w:r>
-        <w:rPr>
-          <w:b/>
-          <w:i/>
-        </w:rPr>
-        <w:t>component</w:t>
-      </w:r>
-      <w:r>
-        <w:rPr>
-          <w:b/>
-        </w:rPr>
-        <w:t>.</w:t>
-      </w:r>
-      <w:r>
-        <w:rPr>
-          <w:b/>
-          <w:i/>
-        </w:rPr>
-        <w:t>property</w:t>
-      </w:r>
-      <w:r>
-        <w:rPr>
-          <w:b/>
-        </w:rPr>
-        <w:t>.</w:t>
-      </w:r>
-      <w:r>
-        <w:rPr>
-          <w:b/>
-          <w:i/>
-        </w:rPr>
-        <w:t>asset</w:t>
-      </w:r>
-      <w:r>
-        <w:rPr>
-          <w:b/>
-        </w:rPr>
-        <w:t>.</w:t>
-      </w:r>
-      <w:r>
-        <w:rPr>
-          <w:b/>
-          <w:i/>
-        </w:rPr>
-        <w:t>layer</w:t>
-      </w:r>
-      <w:r>
-        <w:rPr>
-          <w:b/>
-        </w:rPr>
-        <w:t>.</w:t>
-      </w:r>
-      <w:r>
-        <w:rPr>
-          <w:b/>
-          <w:i/>
-        </w:rPr>
-        <w:t>unique_ID</w:t>
-      </w:r>
-      <w:r>
-        <w:rPr>
-          <w:b/>
-        </w:rPr>
-        <w:t>]</w:t>
-      </w:r>
-    </w:p>
-    <w:p/>
-    <w:p>
-      <w:pPr>
-        <w:jc w:val="both"/>
-      </w:pPr>
-      <w:r>
-        <w:t>Regardless of any other identification system in use for requirements, risk analysis, defect reports, etc., a requirement canonical form could be used to provide end-to-end traceability.</w:t>
-      </w:r>
-    </w:p>
-    <w:p>
-      <w:pPr>
-        <w:pStyle w:val="Heading1"/>
-      </w:pPr>
-      <w:bookmarkStart w:id="12" w:name="_mumuufjy7at3" w:colFirst="0" w:colLast="0"/>
-      <w:bookmarkEnd w:id="12"/>
-      <w:r>
-        <w:br w:type="page"/>
-      </w:r>
-    </w:p>
-    <w:p>
-      <w:pPr>
-        <w:pStyle w:val="Heading1"/>
-      </w:pPr>
-      <w:bookmarkStart w:id="13" w:name="_i4ik5jngtsvw" w:colFirst="0" w:colLast="0"/>
-      <w:bookmarkEnd w:id="13"/>
-      <w:r>
-        <w:lastRenderedPageBreak/>
-        <w:t>Consumption</w:t>
-      </w:r>
-    </w:p>
-    <w:p>
-      <w:pPr>
-        <w:jc w:val="both"/>
-      </w:pPr>
-      <w:r>
-        <w:t>An advantage of this taxonomy is that it allows us to more accurately map areas of concern to different consumers within an organization. Specifically, it was designed to consider development, verification and risk. Each of these groups views the requirements differently. By deconstructing requirements in such a way as to allow for multiple views, it is possible to have a single set of requirements which can be queried based on the consumer. This allows a closer mapping to the unique language each consumer uses when considering requirements.</w:t>
-      </w:r>
-    </w:p>
-    <w:p>
-      <w:pPr>
-        <w:pStyle w:val="Heading2"/>
-      </w:pPr>
-      <w:bookmarkStart w:id="14" w:name="_7fws95l44fxb" w:colFirst="0" w:colLast="0"/>
-      <w:bookmarkStart w:id="15" w:name="_pf0e2vns2ay" w:colFirst="0" w:colLast="0"/>
-      <w:bookmarkEnd w:id="14"/>
-      <w:bookmarkEnd w:id="15"/>
-      <w:r>
-        <w:br w:type="page"/>
-      </w:r>
-    </w:p>
-    <w:p>
-      <w:pPr>
-        <w:pStyle w:val="Heading2"/>
-      </w:pPr>
-      <w:bookmarkStart w:id="16" w:name="_khbz9cnhu3k6" w:colFirst="0" w:colLast="0"/>
-      <w:bookmarkEnd w:id="16"/>
-      <w:r>
-        <w:lastRenderedPageBreak/>
-        <w:t>Consumer Views</w:t>
-      </w:r>
-    </w:p>
-    <w:p>
-      <w:pPr>
-        <w:jc w:val="both"/>
-      </w:pPr>
-      <w:r>
-        <w:t>When presented visually, the taxonomy can be considered as three views into the data, each with its own dominant pair of dimensions. The following are three suggested views into the data and how they are formed.</w:t>
-      </w:r>
-    </w:p>
-    <w:p>
-      <w:pPr>
-        <w:pStyle w:val="Heading2"/>
-      </w:pPr>
-      <w:bookmarkStart w:id="17" w:name="_krgneofkmwz7" w:colFirst="0" w:colLast="0"/>
-      <w:bookmarkEnd w:id="17"/>
-      <w:r>
-        <w:t>Consumer: Risk (What-Why)</w:t>
-      </w:r>
-    </w:p>
-    <w:p>
-      <w:pPr>
-        <w:jc w:val="both"/>
-      </w:pPr>
-      <w:r>
-        <w:t>The risk group has a focus on the Property-Asset view of the space. The Layer dimension is an implementation detail. The focus is on how the various properties are applied to assets. The layer is a secondary consideration. The same type of risk may occur for a given asset-property pair on various layers.</w:t>
-      </w:r>
-    </w:p>
-    <w:p>
-      <w:pPr>
-        <w:jc w:val="both"/>
-      </w:pPr>
-    </w:p>
-    <w:p>
-      <w:r>
-        <w:rPr>
-          <w:noProof/>
-        </w:rPr>
-        <w:drawing>
-          <wp:inline distT="114300" distB="114300" distL="114300" distR="114300" wp14:anchorId="2AE9C581" wp14:editId="654ABE94">
-            <wp:extent cx="5943600" cy="5029200"/>
-            <wp:effectExtent l="0" t="0" r="0" b="0"/>
-            <wp:docPr id="7" name="image3.png"/>
-            <wp:cNvGraphicFramePr/>
-            <a:graphic xmlns:a="http://schemas.openxmlformats.org/drawingml/2006/main">
-              <a:graphicData uri="http://schemas.openxmlformats.org/drawingml/2006/picture">
-                <pic:pic xmlns:pic="http://schemas.openxmlformats.org/drawingml/2006/picture">
-                  <pic:nvPicPr>
-                    <pic:cNvPr id="0" name="image3.png"/>
-                    <pic:cNvPicPr preferRelativeResize="0"/>
-                  </pic:nvPicPr>
-                  <pic:blipFill>
-                    <a:blip r:embed="rId7"/>
-                    <a:srcRect/>
-                    <a:stretch>
-                      <a:fillRect/>
-                    </a:stretch>
-                  </pic:blipFill>
-                  <pic:spPr>
-                    <a:xfrm>
-                      <a:off x="0" y="0"/>
-                      <a:ext cx="5943600" cy="5029200"/>
-                    </a:xfrm>
-                    <a:prstGeom prst="rect">
-                      <a:avLst/>
-                    </a:prstGeom>
-                    <a:ln/>
-                  </pic:spPr>
-                </pic:pic>
-              </a:graphicData>
-            </a:graphic>
-          </wp:inline>
-        </w:drawing>
-      </w:r>
-    </w:p>
-    <w:p/>
-    <w:p>
-      <w:pPr>
-        <w:pStyle w:val="Heading2"/>
-      </w:pPr>
-      <w:bookmarkStart w:id="18" w:name="_cfum581mxzs3" w:colFirst="0" w:colLast="0"/>
-      <w:bookmarkEnd w:id="18"/>
-      <w:r>
-        <w:lastRenderedPageBreak/>
-        <w:t>Consumer: Development (What-Where)</w:t>
-      </w:r>
-    </w:p>
-    <w:p>
-      <w:pPr>
-        <w:jc w:val="both"/>
-      </w:pPr>
-      <w:r>
-        <w:t>The development group's focus is on the Asset-Layer dimensions. Here the requirements are considered in the context of the asset and its layer. The property is secondary. Multiple properties may be applied to each asset-layer pair.</w:t>
-      </w:r>
-    </w:p>
-    <w:p/>
-    <w:p>
-      <w:r>
-        <w:rPr>
-          <w:noProof/>
-        </w:rPr>
-        <w:drawing>
-          <wp:inline distT="114300" distB="114300" distL="114300" distR="114300" wp14:anchorId="7F7E1000" wp14:editId="2238C0D8">
-            <wp:extent cx="5943600" cy="5029200"/>
-            <wp:effectExtent l="0" t="0" r="0" b="0"/>
-            <wp:docPr id="5" name="image2.png"/>
-            <wp:cNvGraphicFramePr/>
-            <a:graphic xmlns:a="http://schemas.openxmlformats.org/drawingml/2006/main">
-              <a:graphicData uri="http://schemas.openxmlformats.org/drawingml/2006/picture">
-                <pic:pic xmlns:pic="http://schemas.openxmlformats.org/drawingml/2006/picture">
-                  <pic:nvPicPr>
-                    <pic:cNvPr id="0" name="image2.png"/>
-                    <pic:cNvPicPr preferRelativeResize="0"/>
-                  </pic:nvPicPr>
-                  <pic:blipFill>
-                    <a:blip r:embed="rId8"/>
-                    <a:srcRect/>
-                    <a:stretch>
-                      <a:fillRect/>
-                    </a:stretch>
-                  </pic:blipFill>
-                  <pic:spPr>
-                    <a:xfrm>
-                      <a:off x="0" y="0"/>
-                      <a:ext cx="5943600" cy="5029200"/>
-                    </a:xfrm>
-                    <a:prstGeom prst="rect">
-                      <a:avLst/>
-                    </a:prstGeom>
-                    <a:ln/>
-                  </pic:spPr>
-                </pic:pic>
-              </a:graphicData>
-            </a:graphic>
-          </wp:inline>
-        </w:drawing>
-      </w:r>
-    </w:p>
-    <w:p/>
-    <w:p>
-      <w:pPr>
-        <w:pStyle w:val="Heading2"/>
-      </w:pPr>
-      <w:bookmarkStart w:id="19" w:name="_6pmr0msmtsp6" w:colFirst="0" w:colLast="0"/>
-      <w:bookmarkEnd w:id="19"/>
-      <w:r>
-        <w:br w:type="page"/>
-      </w:r>
-    </w:p>
-    <w:p>
-      <w:pPr>
-        <w:pStyle w:val="Heading2"/>
-      </w:pPr>
-      <w:bookmarkStart w:id="20" w:name="_dr2w93kwesmy" w:colFirst="0" w:colLast="0"/>
-      <w:bookmarkEnd w:id="20"/>
-      <w:r>
-        <w:lastRenderedPageBreak/>
-        <w:t>Consumer: Verification (Why-Where)</w:t>
-      </w:r>
-    </w:p>
-    <w:p>
-      <w:pPr>
-        <w:jc w:val="both"/>
-      </w:pPr>
-      <w:r>
-        <w:t>The verification group's view is the space along the Layer-Property axis pair. When creating tests</w:t>
-      </w:r>
-      <w:r>
-        <w:t>,</w:t>
-      </w:r>
-      <w:r>
-        <w:t xml:space="preserve"> it is useful to think about the property and layer in which it </w:t>
-      </w:r>
-      <w:proofErr w:type="gramStart"/>
-      <w:r>
-        <w:t>is applied</w:t>
-      </w:r>
-      <w:proofErr w:type="gramEnd"/>
-      <w:r>
-        <w:t>. Secondarily, the asset to which it will be applied. The same (kind of) test may be used on multiple assets.</w:t>
-      </w:r>
-    </w:p>
-    <w:p/>
-    <w:p>
-      <w:r>
-        <w:rPr>
-          <w:noProof/>
-        </w:rPr>
-        <w:drawing>
-          <wp:inline distT="114300" distB="114300" distL="114300" distR="114300" wp14:anchorId="764AE739" wp14:editId="32955DDC">
-            <wp:extent cx="5943600" cy="5029200"/>
-            <wp:effectExtent l="0" t="0" r="0" b="0"/>
-            <wp:docPr id="1" name="image7.png"/>
-            <wp:cNvGraphicFramePr/>
-            <a:graphic xmlns:a="http://schemas.openxmlformats.org/drawingml/2006/main">
-              <a:graphicData uri="http://schemas.openxmlformats.org/drawingml/2006/picture">
-                <pic:pic xmlns:pic="http://schemas.openxmlformats.org/drawingml/2006/picture">
-                  <pic:nvPicPr>
-                    <pic:cNvPr id="0" name="image7.png"/>
                     <pic:cNvPicPr preferRelativeResize="0"/>
                   </pic:nvPicPr>
                   <pic:blipFill>
@@ -2521,6 +2535,486 @@
       <w:pPr>
         <w:pStyle w:val="Heading1"/>
       </w:pPr>
+      <w:bookmarkStart w:id="10" w:name="_bdrofcbw136z" w:colFirst="0" w:colLast="0"/>
+      <w:bookmarkEnd w:id="10"/>
+      <w:r>
+        <w:br w:type="page"/>
+      </w:r>
+    </w:p>
+    <w:p>
+      <w:pPr>
+        <w:pStyle w:val="Heading1"/>
+      </w:pPr>
+      <w:bookmarkStart w:id="11" w:name="_56fo981ud8or" w:colFirst="0" w:colLast="0"/>
+      <w:bookmarkEnd w:id="11"/>
+      <w:r>
+        <w:lastRenderedPageBreak/>
+        <w:t>Canonical Representation</w:t>
+      </w:r>
+    </w:p>
+    <w:p>
+      <w:pPr>
+        <w:spacing w:after="240"/>
+        <w:jc w:val="both"/>
+      </w:pPr>
+      <w:r>
+        <w:t>A requirement's location within the taxonomy's space can be described with a 3-tuple textual representation. This allows for later processing. The textual 3-tuple for of a security requirement under this taxonomy would be:</w:t>
+      </w:r>
+    </w:p>
+    <w:p>
+      <w:pPr>
+        <w:spacing w:after="240"/>
+      </w:pPr>
+      <w:r>
+        <w:rPr>
+          <w:b/>
+        </w:rPr>
+        <w:t>[</w:t>
+      </w:r>
+      <w:r>
+        <w:rPr>
+          <w:b/>
+          <w:i/>
+        </w:rPr>
+        <w:t>property</w:t>
+      </w:r>
+      <w:r>
+        <w:rPr>
+          <w:b/>
+        </w:rPr>
+        <w:t>.</w:t>
+      </w:r>
+      <w:r>
+        <w:rPr>
+          <w:b/>
+          <w:i/>
+        </w:rPr>
+        <w:t>asset</w:t>
+      </w:r>
+      <w:r>
+        <w:rPr>
+          <w:b/>
+        </w:rPr>
+        <w:t>.</w:t>
+      </w:r>
+      <w:r>
+        <w:rPr>
+          <w:b/>
+          <w:i/>
+        </w:rPr>
+        <w:t>layer</w:t>
+      </w:r>
+      <w:r>
+        <w:rPr>
+          <w:b/>
+        </w:rPr>
+        <w:t>]</w:t>
+      </w:r>
+    </w:p>
+    <w:p>
+      <w:pPr>
+        <w:spacing w:after="240"/>
+        <w:jc w:val="both"/>
+      </w:pPr>
+      <w:r>
+        <w:t xml:space="preserve">This uniquely positions the requirement within the taxonomy's space. This representation could be expanded to position the requirement within the larger context of a product. One </w:t>
+      </w:r>
+      <w:r>
+        <w:rPr>
+          <w:i/>
+        </w:rPr>
+        <w:t>possible</w:t>
+      </w:r>
+      <w:r>
+        <w:t xml:space="preserve"> realization of this is:</w:t>
+      </w:r>
+    </w:p>
+    <w:p>
+      <w:pPr>
+        <w:spacing w:after="240"/>
+        <w:rPr>
+          <w:b/>
+        </w:rPr>
+      </w:pPr>
+      <w:r>
+        <w:rPr>
+          <w:b/>
+        </w:rPr>
+        <w:t>[</w:t>
+      </w:r>
+      <w:r>
+        <w:rPr>
+          <w:b/>
+          <w:i/>
+        </w:rPr>
+        <w:t>product</w:t>
+      </w:r>
+      <w:r>
+        <w:rPr>
+          <w:b/>
+        </w:rPr>
+        <w:t>.</w:t>
+      </w:r>
+      <w:r>
+        <w:rPr>
+          <w:b/>
+          <w:i/>
+        </w:rPr>
+        <w:t>release</w:t>
+      </w:r>
+      <w:r>
+        <w:rPr>
+          <w:b/>
+        </w:rPr>
+        <w:t>.</w:t>
+      </w:r>
+      <w:r>
+        <w:rPr>
+          <w:b/>
+          <w:i/>
+        </w:rPr>
+        <w:t>component</w:t>
+      </w:r>
+      <w:r>
+        <w:rPr>
+          <w:b/>
+        </w:rPr>
+        <w:t>.</w:t>
+      </w:r>
+      <w:r>
+        <w:rPr>
+          <w:b/>
+          <w:i/>
+        </w:rPr>
+        <w:t>property</w:t>
+      </w:r>
+      <w:r>
+        <w:rPr>
+          <w:b/>
+        </w:rPr>
+        <w:t>.</w:t>
+      </w:r>
+      <w:r>
+        <w:rPr>
+          <w:b/>
+          <w:i/>
+        </w:rPr>
+        <w:t>asset</w:t>
+      </w:r>
+      <w:r>
+        <w:rPr>
+          <w:b/>
+        </w:rPr>
+        <w:t>.</w:t>
+      </w:r>
+      <w:r>
+        <w:rPr>
+          <w:b/>
+          <w:i/>
+        </w:rPr>
+        <w:t>layer</w:t>
+      </w:r>
+      <w:r>
+        <w:rPr>
+          <w:b/>
+        </w:rPr>
+        <w:t>.</w:t>
+      </w:r>
+      <w:r>
+        <w:rPr>
+          <w:b/>
+          <w:i/>
+        </w:rPr>
+        <w:t>unique_ID</w:t>
+      </w:r>
+      <w:r>
+        <w:rPr>
+          <w:b/>
+        </w:rPr>
+        <w:t>]</w:t>
+      </w:r>
+    </w:p>
+    <w:p>
+      <w:pPr>
+        <w:jc w:val="both"/>
+      </w:pPr>
+      <w:r>
+        <w:t>Regardless of any other identification system in use for requirements, risk analysis, defect reports, etc., a requirement canonical form could be used to provide end-to-end traceability.</w:t>
+      </w:r>
+    </w:p>
+    <w:p>
+      <w:pPr>
+        <w:pStyle w:val="Heading1"/>
+      </w:pPr>
+      <w:bookmarkStart w:id="12" w:name="_mumuufjy7at3" w:colFirst="0" w:colLast="0"/>
+      <w:bookmarkEnd w:id="12"/>
+      <w:r>
+        <w:br w:type="page"/>
+      </w:r>
+    </w:p>
+    <w:p>
+      <w:pPr>
+        <w:pStyle w:val="Heading1"/>
+      </w:pPr>
+      <w:bookmarkStart w:id="13" w:name="_i4ik5jngtsvw" w:colFirst="0" w:colLast="0"/>
+      <w:bookmarkEnd w:id="13"/>
+      <w:r>
+        <w:lastRenderedPageBreak/>
+        <w:t>Consumption</w:t>
+      </w:r>
+    </w:p>
+    <w:p>
+      <w:pPr>
+        <w:jc w:val="both"/>
+      </w:pPr>
+      <w:r>
+        <w:t>An advantage of this taxonomy is that it allows us to more accurately map areas of concern to different consumers within an organization. Specifically, it was designed to consider development, verification and risk. Each of these groups views the requirements differently. By deconstructing requirements in such a way as to allow for multiple views, it is possible to have a single set of requirements which can be queried based on the consumer. This allows a closer mapping to the unique language each consumer uses when considering requirements.</w:t>
+      </w:r>
+    </w:p>
+    <w:p>
+      <w:pPr>
+        <w:pStyle w:val="Heading2"/>
+      </w:pPr>
+      <w:bookmarkStart w:id="14" w:name="_7fws95l44fxb" w:colFirst="0" w:colLast="0"/>
+      <w:bookmarkStart w:id="15" w:name="_pf0e2vns2ay" w:colFirst="0" w:colLast="0"/>
+      <w:bookmarkEnd w:id="14"/>
+      <w:bookmarkEnd w:id="15"/>
+      <w:r>
+        <w:br w:type="page"/>
+      </w:r>
+    </w:p>
+    <w:p>
+      <w:pPr>
+        <w:pStyle w:val="Heading2"/>
+      </w:pPr>
+      <w:bookmarkStart w:id="16" w:name="_khbz9cnhu3k6" w:colFirst="0" w:colLast="0"/>
+      <w:bookmarkEnd w:id="16"/>
+      <w:r>
+        <w:lastRenderedPageBreak/>
+        <w:t>Consumer Views</w:t>
+      </w:r>
+    </w:p>
+    <w:p>
+      <w:pPr>
+        <w:jc w:val="both"/>
+      </w:pPr>
+      <w:r>
+        <w:t>When presented visually, the taxonomy can be considered as three views into the data, each with its own dominant pair of dimensions. The following are three suggested views into the data and how they are formed.</w:t>
+      </w:r>
+    </w:p>
+    <w:p>
+      <w:pPr>
+        <w:pStyle w:val="Heading2"/>
+      </w:pPr>
+      <w:bookmarkStart w:id="17" w:name="_krgneofkmwz7" w:colFirst="0" w:colLast="0"/>
+      <w:bookmarkEnd w:id="17"/>
+      <w:r>
+        <w:t>Consumer: Risk (What-Why)</w:t>
+      </w:r>
+    </w:p>
+    <w:p>
+      <w:pPr>
+        <w:jc w:val="both"/>
+      </w:pPr>
+      <w:r>
+        <w:t>The risk group has a focus on the Property-Asset view of the space. The Layer dimension is an implementation detail. The focus is on how the various properties are applied to assets. The layer is a secondary consideration. The same type of risk may occur for a given asset-property pair on various layers.</w:t>
+      </w:r>
+    </w:p>
+    <w:p>
+      <w:pPr>
+        <w:jc w:val="both"/>
+      </w:pPr>
+    </w:p>
+    <w:p>
+      <w:r>
+        <w:rPr>
+          <w:noProof/>
+        </w:rPr>
+        <w:drawing>
+          <wp:inline distT="114300" distB="114300" distL="114300" distR="114300" wp14:anchorId="2AE9C581" wp14:editId="654ABE94">
+            <wp:extent cx="5943600" cy="5029200"/>
+            <wp:effectExtent l="0" t="0" r="0" b="0"/>
+            <wp:docPr id="7" name="image3.png"/>
+            <wp:cNvGraphicFramePr/>
+            <a:graphic xmlns:a="http://schemas.openxmlformats.org/drawingml/2006/main">
+              <a:graphicData uri="http://schemas.openxmlformats.org/drawingml/2006/picture">
+                <pic:pic xmlns:pic="http://schemas.openxmlformats.org/drawingml/2006/picture">
+                  <pic:nvPicPr>
+                    <pic:cNvPr id="0" name="image3.png"/>
+                    <pic:cNvPicPr preferRelativeResize="0"/>
+                  </pic:nvPicPr>
+                  <pic:blipFill>
+                    <a:blip r:embed="rId10"/>
+                    <a:srcRect/>
+                    <a:stretch>
+                      <a:fillRect/>
+                    </a:stretch>
+                  </pic:blipFill>
+                  <pic:spPr>
+                    <a:xfrm>
+                      <a:off x="0" y="0"/>
+                      <a:ext cx="5943600" cy="5029200"/>
+                    </a:xfrm>
+                    <a:prstGeom prst="rect">
+                      <a:avLst/>
+                    </a:prstGeom>
+                    <a:ln/>
+                  </pic:spPr>
+                </pic:pic>
+              </a:graphicData>
+            </a:graphic>
+          </wp:inline>
+        </w:drawing>
+      </w:r>
+    </w:p>
+    <w:p/>
+    <w:p>
+      <w:pPr>
+        <w:pStyle w:val="Heading2"/>
+      </w:pPr>
+      <w:bookmarkStart w:id="18" w:name="_cfum581mxzs3" w:colFirst="0" w:colLast="0"/>
+      <w:bookmarkEnd w:id="18"/>
+      <w:r>
+        <w:lastRenderedPageBreak/>
+        <w:t>Consumer: Development (What-Where)</w:t>
+      </w:r>
+    </w:p>
+    <w:p>
+      <w:pPr>
+        <w:jc w:val="both"/>
+      </w:pPr>
+      <w:r>
+        <w:t>The development group's focus is on the Asset-Layer dimensions. Here the requirements are considered in the context of the asset and its layer. The property is secondary. Multiple properties may be applied to each asset-layer pair.</w:t>
+      </w:r>
+    </w:p>
+    <w:p/>
+    <w:p>
+      <w:r>
+        <w:rPr>
+          <w:noProof/>
+        </w:rPr>
+        <w:drawing>
+          <wp:inline distT="114300" distB="114300" distL="114300" distR="114300" wp14:anchorId="7F7E1000" wp14:editId="2238C0D8">
+            <wp:extent cx="5943600" cy="5029200"/>
+            <wp:effectExtent l="0" t="0" r="0" b="0"/>
+            <wp:docPr id="5" name="image2.png"/>
+            <wp:cNvGraphicFramePr/>
+            <a:graphic xmlns:a="http://schemas.openxmlformats.org/drawingml/2006/main">
+              <a:graphicData uri="http://schemas.openxmlformats.org/drawingml/2006/picture">
+                <pic:pic xmlns:pic="http://schemas.openxmlformats.org/drawingml/2006/picture">
+                  <pic:nvPicPr>
+                    <pic:cNvPr id="0" name="image2.png"/>
+                    <pic:cNvPicPr preferRelativeResize="0"/>
+                  </pic:nvPicPr>
+                  <pic:blipFill>
+                    <a:blip r:embed="rId11"/>
+                    <a:srcRect/>
+                    <a:stretch>
+                      <a:fillRect/>
+                    </a:stretch>
+                  </pic:blipFill>
+                  <pic:spPr>
+                    <a:xfrm>
+                      <a:off x="0" y="0"/>
+                      <a:ext cx="5943600" cy="5029200"/>
+                    </a:xfrm>
+                    <a:prstGeom prst="rect">
+                      <a:avLst/>
+                    </a:prstGeom>
+                    <a:ln/>
+                  </pic:spPr>
+                </pic:pic>
+              </a:graphicData>
+            </a:graphic>
+          </wp:inline>
+        </w:drawing>
+      </w:r>
+    </w:p>
+    <w:p/>
+    <w:p>
+      <w:pPr>
+        <w:pStyle w:val="Heading2"/>
+      </w:pPr>
+      <w:bookmarkStart w:id="19" w:name="_6pmr0msmtsp6" w:colFirst="0" w:colLast="0"/>
+      <w:bookmarkEnd w:id="19"/>
+      <w:r>
+        <w:br w:type="page"/>
+      </w:r>
+    </w:p>
+    <w:p>
+      <w:pPr>
+        <w:pStyle w:val="Heading2"/>
+      </w:pPr>
+      <w:bookmarkStart w:id="20" w:name="_dr2w93kwesmy" w:colFirst="0" w:colLast="0"/>
+      <w:bookmarkEnd w:id="20"/>
+      <w:r>
+        <w:lastRenderedPageBreak/>
+        <w:t>Consumer: Verification (Why-Where)</w:t>
+      </w:r>
+    </w:p>
+    <w:p>
+      <w:pPr>
+        <w:jc w:val="both"/>
+      </w:pPr>
+      <w:r>
+        <w:t>The verification group's view is the space along the Layer-Property axis pair. When creating tests</w:t>
+      </w:r>
+      <w:r>
+        <w:t>,</w:t>
+      </w:r>
+      <w:r>
+        <w:t xml:space="preserve"> it is useful to think about the property and layer in which it is applied. Secondarily, the asset to which it will be applied. The same (kind of) test may be used on multiple assets.</w:t>
+      </w:r>
+    </w:p>
+    <w:p/>
+    <w:p>
+      <w:r>
+        <w:rPr>
+          <w:noProof/>
+        </w:rPr>
+        <w:drawing>
+          <wp:inline distT="114300" distB="114300" distL="114300" distR="114300" wp14:anchorId="764AE739" wp14:editId="32955DDC">
+            <wp:extent cx="5943600" cy="5029200"/>
+            <wp:effectExtent l="0" t="0" r="0" b="0"/>
+            <wp:docPr id="1" name="image7.png"/>
+            <wp:cNvGraphicFramePr/>
+            <a:graphic xmlns:a="http://schemas.openxmlformats.org/drawingml/2006/main">
+              <a:graphicData uri="http://schemas.openxmlformats.org/drawingml/2006/picture">
+                <pic:pic xmlns:pic="http://schemas.openxmlformats.org/drawingml/2006/picture">
+                  <pic:nvPicPr>
+                    <pic:cNvPr id="0" name="image7.png"/>
+                    <pic:cNvPicPr preferRelativeResize="0"/>
+                  </pic:nvPicPr>
+                  <pic:blipFill>
+                    <a:blip r:embed="rId12"/>
+                    <a:srcRect/>
+                    <a:stretch>
+                      <a:fillRect/>
+                    </a:stretch>
+                  </pic:blipFill>
+                  <pic:spPr>
+                    <a:xfrm>
+                      <a:off x="0" y="0"/>
+                      <a:ext cx="5943600" cy="5029200"/>
+                    </a:xfrm>
+                    <a:prstGeom prst="rect">
+                      <a:avLst/>
+                    </a:prstGeom>
+                    <a:ln/>
+                  </pic:spPr>
+                </pic:pic>
+              </a:graphicData>
+            </a:graphic>
+          </wp:inline>
+        </w:drawing>
+      </w:r>
+    </w:p>
+    <w:p/>
+    <w:p/>
+    <w:p>
+      <w:pPr>
+        <w:pStyle w:val="Heading1"/>
+      </w:pPr>
       <w:bookmarkStart w:id="21" w:name="_n1vulyg710ra" w:colFirst="0" w:colLast="0"/>
       <w:bookmarkEnd w:id="21"/>
       <w:r>
@@ -2570,20 +3064,69 @@
     </w:p>
     <w:p>
       <w:pPr>
+        <w:spacing w:after="240"/>
         <w:jc w:val="both"/>
       </w:pPr>
       <w:r>
         <w:t>When considering a risk group-based view of the space we can represent requirements in a set of spreadsheets (one per layer) used to identify those areas needing requirements. This is a direct mapping from our above visualization for the risk group where we orient ourselves on the Property-Asset dimensions and push through the Layers dimension.</w:t>
       </w:r>
     </w:p>
-    <w:p/>
     <w:p>
       <w:pPr>
+        <w:spacing w:after="240"/>
         <w:jc w:val="both"/>
       </w:pPr>
       <w:r>
         <w:t>Below is an example of a set of established security requirements represented into each of the four layers. We can readily see where gaps in requirements exist.</w:t>
       </w:r>
+    </w:p>
+    <w:p>
+      <w:pPr>
+        <w:spacing w:after="240"/>
+        <w:ind w:left="634" w:hanging="634"/>
+        <w:jc w:val="both"/>
+      </w:pPr>
+      <w:r>
+        <w:rPr>
+          <w:b/>
+          <w:color w:val="0070C0"/>
+        </w:rPr>
+        <w:t>Note:</w:t>
+      </w:r>
+      <w:r>
+        <w:tab/>
+      </w:r>
+      <w:r>
+        <w:t xml:space="preserve">The following diagrams are based on the AVCDL </w:t>
+      </w:r>
+      <w:r>
+        <w:rPr>
+          <w:b/>
+          <w:bCs/>
+        </w:rPr>
+        <w:t>cybersecurity requirements per taxonomy</w:t>
+      </w:r>
+      <w:r>
+        <w:t xml:space="preserve"> spreadsheet </w:t>
+      </w:r>
+      <w:r>
+        <w:rPr>
+          <w:b/>
+          <w:bCs/>
+          <w:color w:val="0070C0"/>
+          <w:vertAlign w:val="superscript"/>
+        </w:rPr>
+        <w:t>[2]</w:t>
+      </w:r>
+      <w:r>
+        <w:t>.</w:t>
+      </w:r>
+    </w:p>
+    <w:p>
+      <w:pPr>
+        <w:spacing w:after="240"/>
+        <w:jc w:val="both"/>
+      </w:pPr>
     </w:p>
     <w:p>
       <w:r>
@@ -15390,6 +15933,7 @@
     </w:p>
     <w:p>
       <w:pPr>
+        <w:spacing w:after="240"/>
         <w:jc w:val="both"/>
         <w:rPr>
           <w:color w:val="1D1C1D"/>
@@ -15428,6 +15972,11 @@
     </w:p>
     <w:p>
       <w:pPr>
+        <w:numPr>
+          <w:ilvl w:val="0"/>
+          <w:numId w:val="2"/>
+        </w:numPr>
+        <w:ind w:left="270" w:hanging="270"/>
         <w:jc w:val="both"/>
         <w:rPr>
           <w:color w:val="1D1C1D"/>
@@ -15436,6 +15985,15 @@
           <w:highlight w:val="white"/>
         </w:rPr>
       </w:pPr>
+      <w:r>
+        <w:rPr>
+          <w:color w:val="1D1C1D"/>
+          <w:sz w:val="23"/>
+          <w:szCs w:val="23"/>
+          <w:highlight w:val="white"/>
+        </w:rPr>
+        <w:t>a single spot in 3-space (three dimensions specified)</w:t>
+      </w:r>
     </w:p>
     <w:p>
       <w:pPr>
@@ -15443,7 +16001,7 @@
           <w:ilvl w:val="0"/>
           <w:numId w:val="2"/>
         </w:numPr>
-        <w:ind w:left="360"/>
+        <w:ind w:left="270" w:hanging="270"/>
         <w:jc w:val="both"/>
         <w:rPr>
           <w:color w:val="1D1C1D"/>
@@ -15459,7 +16017,7 @@
           <w:szCs w:val="23"/>
           <w:highlight w:val="white"/>
         </w:rPr>
-        <w:t>a single spot in 3-space (three dimensions specified)</w:t>
+        <w:t>a single line in 2-space (two dimensions specified)</w:t>
       </w:r>
     </w:p>
     <w:p>
@@ -15468,7 +16026,8 @@
           <w:ilvl w:val="0"/>
           <w:numId w:val="2"/>
         </w:numPr>
-        <w:ind w:left="360"/>
+        <w:spacing w:after="240"/>
+        <w:ind w:left="270" w:hanging="270"/>
         <w:jc w:val="both"/>
         <w:rPr>
           <w:color w:val="1D1C1D"/>
@@ -15484,44 +16043,8 @@
           <w:szCs w:val="23"/>
           <w:highlight w:val="white"/>
         </w:rPr>
-        <w:t>a single line in 2-space (two dimensions specified)</w:t>
-      </w:r>
-    </w:p>
-    <w:p>
-      <w:pPr>
-        <w:numPr>
-          <w:ilvl w:val="0"/>
-          <w:numId w:val="2"/>
-        </w:numPr>
-        <w:ind w:left="360"/>
-        <w:jc w:val="both"/>
-        <w:rPr>
-          <w:color w:val="1D1C1D"/>
-          <w:sz w:val="23"/>
-          <w:szCs w:val="23"/>
-          <w:highlight w:val="white"/>
-        </w:rPr>
-      </w:pPr>
-      <w:r>
-        <w:rPr>
-          <w:color w:val="1D1C1D"/>
-          <w:sz w:val="23"/>
-          <w:szCs w:val="23"/>
-          <w:highlight w:val="white"/>
-        </w:rPr>
         <w:t>a plane (one dimension specified)</w:t>
       </w:r>
-    </w:p>
-    <w:p>
-      <w:pPr>
-        <w:jc w:val="both"/>
-        <w:rPr>
-          <w:color w:val="1D1C1D"/>
-          <w:sz w:val="23"/>
-          <w:szCs w:val="23"/>
-          <w:highlight w:val="white"/>
-        </w:rPr>
-      </w:pPr>
     </w:p>
     <w:p>
       <w:pPr>
@@ -15686,6 +16209,7 @@
           <w:ilvl w:val="0"/>
           <w:numId w:val="3"/>
         </w:numPr>
+        <w:ind w:left="450"/>
         <w:rPr>
           <w:b/>
           <w:bCs/>
@@ -15694,7 +16218,7 @@
       <w:r>
         <w:rPr>
           <w:b/>
-          <w:i/>
+          <w:iCs/>
         </w:rPr>
         <w:t>Proposal for a Recommendation on Cyber Security</w:t>
       </w:r>
@@ -15705,90 +16229,300 @@
         </w:rPr>
         <w:br/>
       </w:r>
-      <w:r>
+      <w:hyperlink r:id="rId13" w:history="1">
+        <w:r>
+          <w:rPr>
+            <w:rStyle w:val="Hyperlink"/>
+            <w:rFonts w:ascii="Courier New" w:hAnsi="Courier New" w:cs="Courier New"/>
+            <w:b/>
+            <w:bCs/>
+            <w:sz w:val="20"/>
+            <w:szCs w:val="20"/>
+          </w:rPr>
+          <w:t>https://www.unece.org/fileadmin/DAM/trans/doc/2019/wp29grva/ECE-TRANS-WP29-GRVA-2019-02e.pdf</w:t>
+        </w:r>
+      </w:hyperlink>
+    </w:p>
+    <w:p>
+      <w:pPr>
+        <w:pStyle w:val="ListParagraph"/>
+        <w:numPr>
+          <w:ilvl w:val="0"/>
+          <w:numId w:val="3"/>
+        </w:numPr>
+        <w:ind w:left="450"/>
         <w:rPr>
-          <w:rFonts w:ascii="Courier New" w:hAnsi="Courier New" w:cs="Courier New"/>
           <w:b/>
           <w:bCs/>
-          <w:sz w:val="20"/>
-          <w:szCs w:val="20"/>
         </w:rPr>
-        <w:fldChar w:fldCharType="begin"/>
-      </w:r>
+      </w:pPr>
       <w:r>
         <w:rPr>
-          <w:rFonts w:ascii="Courier New" w:hAnsi="Courier New" w:cs="Courier New"/>
+          <w:b/>
+          <w:iCs/>
+        </w:rPr>
+        <w:t xml:space="preserve">cybersecurity requirements per taxonomy </w:t>
+      </w:r>
+      <w:r>
+        <w:rPr>
+          <w:bCs/>
+          <w:iCs/>
+        </w:rPr>
+        <w:t>(</w:t>
+      </w:r>
+      <w:r>
+        <w:rPr>
+          <w:bCs/>
+          <w:iCs/>
+        </w:rPr>
+        <w:t>AVCDL working material spreadsheet</w:t>
+      </w:r>
+      <w:r>
+        <w:rPr>
+          <w:bCs/>
+          <w:iCs/>
+        </w:rPr>
+        <w:t>)</w:t>
+      </w:r>
+    </w:p>
+    <w:p>
+      <w:pPr>
+        <w:pStyle w:val="ListParagraph"/>
+        <w:numPr>
+          <w:ilvl w:val="0"/>
+          <w:numId w:val="3"/>
+        </w:numPr>
+        <w:ind w:left="450"/>
+        <w:rPr>
           <w:b/>
           <w:bCs/>
-          <w:sz w:val="20"/>
-          <w:szCs w:val="20"/>
         </w:rPr>
-        <w:instrText xml:space="preserve"> HYPERLINK "</w:instrText>
-      </w:r>
+      </w:pPr>
       <w:r>
         <w:rPr>
-          <w:rFonts w:ascii="Courier New" w:hAnsi="Courier New" w:cs="Courier New"/>
           <w:b/>
           <w:bCs/>
-          <w:sz w:val="20"/>
-          <w:szCs w:val="20"/>
         </w:rPr>
-        <w:instrText>https://www.unece.org/fileadmin/DAM/trans/doc/2019/wp29grva/ECE-TRANS-WP29-GRVA-2019-02e.pdf</w:instrText>
+        <w:t>Understanding the Extended CIA Working Model</w:t>
       </w:r>
       <w:r>
         <w:rPr>
-          <w:rFonts w:ascii="Courier New" w:hAnsi="Courier New" w:cs="Courier New"/>
           <w:b/>
           <w:bCs/>
-          <w:sz w:val="20"/>
-          <w:szCs w:val="20"/>
         </w:rPr>
-        <w:instrText xml:space="preserve">" </w:instrText>
+        <w:t xml:space="preserve"> </w:t>
       </w:r>
       <w:r>
         <w:rPr>
-          <w:rFonts w:ascii="Courier New" w:hAnsi="Courier New" w:cs="Courier New"/>
-          <w:b/>
           <w:bCs/>
-          <w:sz w:val="20"/>
-          <w:szCs w:val="20"/>
+          <w:iCs/>
         </w:rPr>
-        <w:fldChar w:fldCharType="separate"/>
+        <w:t>(</w:t>
       </w:r>
       <w:r>
         <w:rPr>
-          <w:rStyle w:val="Hyperlink"/>
-          <w:rFonts w:ascii="Courier New" w:hAnsi="Courier New" w:cs="Courier New"/>
-          <w:b/>
           <w:bCs/>
-          <w:sz w:val="20"/>
-          <w:szCs w:val="20"/>
+          <w:iCs/>
         </w:rPr>
-        <w:t>https://www.unece.org/fileadmin/DAM/trans/doc/2019/wp29grva/ECE-TRANS-WP29-GRVA-2019-02e.pdf</w:t>
+        <w:t xml:space="preserve">AVCDL </w:t>
       </w:r>
       <w:r>
         <w:rPr>
-          <w:rFonts w:ascii="Courier New" w:hAnsi="Courier New" w:cs="Courier New"/>
-          <w:b/>
           <w:bCs/>
-          <w:sz w:val="20"/>
-          <w:szCs w:val="20"/>
+          <w:iCs/>
         </w:rPr>
-        <w:fldChar w:fldCharType="end"/>
+        <w:t>elaboration document</w:t>
+      </w:r>
+      <w:r>
+        <w:rPr>
+          <w:bCs/>
+          <w:iCs/>
+        </w:rPr>
+        <w:t>)</w:t>
       </w:r>
     </w:p>
     <w:sectPr>
+      <w:footerReference w:type="even" r:id="rId14"/>
+      <w:footerReference w:type="default" r:id="rId15"/>
       <w:pgSz w:w="12240" w:h="15840"/>
       <w:pgMar w:top="1440" w:right="1440" w:bottom="1440" w:left="1440" w:header="720" w:footer="720" w:gutter="0"/>
       <w:pgNumType w:start="1"/>
       <w:cols w:space="720"/>
+      <w:titlePg/>
     </w:sectPr>
   </w:body>
 </w:document>
 </file>
 
+<file path=word/endnotes.xml><?xml version="1.0" encoding="utf-8"?>
+<w:endnotes xmlns:wpc="http://schemas.microsoft.com/office/word/2010/wordprocessingCanvas" xmlns:cx="http://schemas.microsoft.com/office/drawing/2014/chartex" xmlns:cx1="http://schemas.microsoft.com/office/drawing/2015/9/8/chartex" xmlns:cx2="http://schemas.microsoft.com/office/drawing/2015/10/21/chartex" xmlns:cx3="http://schemas.microsoft.com/office/drawing/2016/5/9/chartex" xmlns:cx4="http://schemas.microsoft.com/office/drawing/2016/5/10/chartex" xmlns:cx5="http://schemas.microsoft.com/office/drawing/2016/5/11/chartex" xmlns:cx6="http://schemas.microsoft.com/office/drawing/2016/5/12/chartex" xmlns:cx7="http://schemas.microsoft.com/office/drawing/2016/5/13/chartex" xmlns:cx8="http://schemas.microsoft.com/office/drawing/2016/5/14/chartex" xmlns:mc="http://schemas.openxmlformats.org/markup-compatibility/2006" xmlns:aink="http://schemas.microsoft.com/office/drawing/2016/ink" xmlns:am3d="http://schemas.microsoft.com/office/drawing/2017/model3d" xmlns:o="urn:schemas-microsoft-com:office:office" xmlns:oel="http://schemas.microsoft.com/office/2019/extlst" xmlns:r="http://schemas.openxmlformats.org/officeDocument/2006/relationships" xmlns:m="http://schemas.openxmlformats.org/officeDocument/2006/math" xmlns:v="urn:schemas-microsoft-com:vml" xmlns:wp14="http://schemas.microsoft.com/office/word/2010/wordprocessingDrawing" xmlns:wp="http://schemas.openxmlformats.org/drawingml/2006/wordprocessingDrawing" xmlns:w10="urn:schemas-microsoft-com:office:word" xmlns:w="http://schemas.openxmlformats.org/wordprocessingml/2006/main" xmlns:w14="http://schemas.microsoft.com/office/word/2010/wordml" xmlns:w15="http://schemas.microsoft.com/office/word/2012/wordml" xmlns:w16cex="http://schemas.microsoft.com/office/word/2018/wordml/cex" xmlns:w16cid="http://schemas.microsoft.com/office/word/2016/wordml/cid" xmlns:w16="http://schemas.microsoft.com/office/word/2018/wordml" xmlns:w16sdtdh="http://schemas.microsoft.com/office/word/2020/wordml/sdtdatahash" xmlns:w16se="http://schemas.microsoft.com/office/word/2015/wordml/symex" xmlns:wpg="http://schemas.microsoft.com/office/word/2010/wordprocessingGroup" xmlns:wpi="http://schemas.microsoft.com/office/word/2010/wordprocessingInk" xmlns:wne="http://schemas.microsoft.com/office/word/2006/wordml" xmlns:wps="http://schemas.microsoft.com/office/word/2010/wordprocessingShape" mc:Ignorable="w14 w15 w16se w16cid w16 w16cex w16sdtdh wp14">
+  <w:endnote w:type="separator" w:id="-1">
+    <w:p>
+      <w:pPr>
+        <w:spacing w:line="240" w:lineRule="auto"/>
+      </w:pPr>
+      <w:r>
+        <w:separator/>
+      </w:r>
+    </w:p>
+  </w:endnote>
+  <w:endnote w:type="continuationSeparator" w:id="0">
+    <w:p>
+      <w:pPr>
+        <w:spacing w:line="240" w:lineRule="auto"/>
+      </w:pPr>
+      <w:r>
+        <w:continuationSeparator/>
+      </w:r>
+    </w:p>
+  </w:endnote>
+</w:endnotes>
+</file>
+
+<file path=word/footer1.xml><?xml version="1.0" encoding="utf-8"?>
+<w:ftr xmlns:wpc="http://schemas.microsoft.com/office/word/2010/wordprocessingCanvas" xmlns:cx="http://schemas.microsoft.com/office/drawing/2014/chartex" xmlns:cx1="http://schemas.microsoft.com/office/drawing/2015/9/8/chartex" xmlns:cx2="http://schemas.microsoft.com/office/drawing/2015/10/21/chartex" xmlns:cx3="http://schemas.microsoft.com/office/drawing/2016/5/9/chartex" xmlns:cx4="http://schemas.microsoft.com/office/drawing/2016/5/10/chartex" xmlns:cx5="http://schemas.microsoft.com/office/drawing/2016/5/11/chartex" xmlns:cx6="http://schemas.microsoft.com/office/drawing/2016/5/12/chartex" xmlns:cx7="http://schemas.microsoft.com/office/drawing/2016/5/13/chartex" xmlns:cx8="http://schemas.microsoft.com/office/drawing/2016/5/14/chartex" xmlns:mc="http://schemas.openxmlformats.org/markup-compatibility/2006" xmlns:aink="http://schemas.microsoft.com/office/drawing/2016/ink" xmlns:am3d="http://schemas.microsoft.com/office/drawing/2017/model3d" xmlns:o="urn:schemas-microsoft-com:office:office" xmlns:oel="http://schemas.microsoft.com/office/2019/extlst" xmlns:r="http://schemas.openxmlformats.org/officeDocument/2006/relationships" xmlns:m="http://schemas.openxmlformats.org/officeDocument/2006/math" xmlns:v="urn:schemas-microsoft-com:vml" xmlns:wp14="http://schemas.microsoft.com/office/word/2010/wordprocessingDrawing" xmlns:wp="http://schemas.openxmlformats.org/drawingml/2006/wordprocessingDrawing" xmlns:w10="urn:schemas-microsoft-com:office:word" xmlns:w="http://schemas.openxmlformats.org/wordprocessingml/2006/main" xmlns:w14="http://schemas.microsoft.com/office/word/2010/wordml" xmlns:w15="http://schemas.microsoft.com/office/word/2012/wordml" xmlns:w16cex="http://schemas.microsoft.com/office/word/2018/wordml/cex" xmlns:w16cid="http://schemas.microsoft.com/office/word/2016/wordml/cid" xmlns:w16="http://schemas.microsoft.com/office/word/2018/wordml" xmlns:w16sdtdh="http://schemas.microsoft.com/office/word/2020/wordml/sdtdatahash" xmlns:w16se="http://schemas.microsoft.com/office/word/2015/wordml/symex" xmlns:wpg="http://schemas.microsoft.com/office/word/2010/wordprocessingGroup" xmlns:wpi="http://schemas.microsoft.com/office/word/2010/wordprocessingInk" xmlns:wne="http://schemas.microsoft.com/office/word/2006/wordml" xmlns:wps="http://schemas.microsoft.com/office/word/2010/wordprocessingShape" mc:Ignorable="w14 w15 w16se w16cid w16 w16cex w16sdtdh wp14">
+  <w:sdt>
+    <w:sdtPr>
+      <w:rPr>
+        <w:rStyle w:val="PageNumber"/>
+      </w:rPr>
+      <w:id w:val="-2080896143"/>
+      <w:docPartObj>
+        <w:docPartGallery w:val="Page Numbers (Bottom of Page)"/>
+        <w:docPartUnique/>
+      </w:docPartObj>
+    </w:sdtPr>
+    <w:sdtContent>
+      <w:p>
+        <w:pPr>
+          <w:pStyle w:val="Footer"/>
+          <w:framePr w:wrap="none" w:vAnchor="text" w:hAnchor="margin" w:xAlign="right" w:y="1"/>
+          <w:rPr>
+            <w:rStyle w:val="PageNumber"/>
+          </w:rPr>
+        </w:pPr>
+        <w:r>
+          <w:rPr>
+            <w:rStyle w:val="PageNumber"/>
+          </w:rPr>
+          <w:fldChar w:fldCharType="begin"/>
+        </w:r>
+        <w:r>
+          <w:rPr>
+            <w:rStyle w:val="PageNumber"/>
+          </w:rPr>
+          <w:instrText xml:space="preserve"> PAGE </w:instrText>
+        </w:r>
+        <w:r>
+          <w:rPr>
+            <w:rStyle w:val="PageNumber"/>
+          </w:rPr>
+          <w:fldChar w:fldCharType="end"/>
+        </w:r>
+      </w:p>
+    </w:sdtContent>
+  </w:sdt>
+  <w:p>
+    <w:pPr>
+      <w:pStyle w:val="Footer"/>
+      <w:ind w:right="360"/>
+    </w:pPr>
+  </w:p>
+</w:ftr>
+</file>
+
+<file path=word/footer2.xml><?xml version="1.0" encoding="utf-8"?>
+<w:ftr xmlns:wpc="http://schemas.microsoft.com/office/word/2010/wordprocessingCanvas" xmlns:cx="http://schemas.microsoft.com/office/drawing/2014/chartex" xmlns:cx1="http://schemas.microsoft.com/office/drawing/2015/9/8/chartex" xmlns:cx2="http://schemas.microsoft.com/office/drawing/2015/10/21/chartex" xmlns:cx3="http://schemas.microsoft.com/office/drawing/2016/5/9/chartex" xmlns:cx4="http://schemas.microsoft.com/office/drawing/2016/5/10/chartex" xmlns:cx5="http://schemas.microsoft.com/office/drawing/2016/5/11/chartex" xmlns:cx6="http://schemas.microsoft.com/office/drawing/2016/5/12/chartex" xmlns:cx7="http://schemas.microsoft.com/office/drawing/2016/5/13/chartex" xmlns:cx8="http://schemas.microsoft.com/office/drawing/2016/5/14/chartex" xmlns:mc="http://schemas.openxmlformats.org/markup-compatibility/2006" xmlns:aink="http://schemas.microsoft.com/office/drawing/2016/ink" xmlns:am3d="http://schemas.microsoft.com/office/drawing/2017/model3d" xmlns:o="urn:schemas-microsoft-com:office:office" xmlns:oel="http://schemas.microsoft.com/office/2019/extlst" xmlns:r="http://schemas.openxmlformats.org/officeDocument/2006/relationships" xmlns:m="http://schemas.openxmlformats.org/officeDocument/2006/math" xmlns:v="urn:schemas-microsoft-com:vml" xmlns:wp14="http://schemas.microsoft.com/office/word/2010/wordprocessingDrawing" xmlns:wp="http://schemas.openxmlformats.org/drawingml/2006/wordprocessingDrawing" xmlns:w10="urn:schemas-microsoft-com:office:word" xmlns:w="http://schemas.openxmlformats.org/wordprocessingml/2006/main" xmlns:w14="http://schemas.microsoft.com/office/word/2010/wordml" xmlns:w15="http://schemas.microsoft.com/office/word/2012/wordml" xmlns:w16cex="http://schemas.microsoft.com/office/word/2018/wordml/cex" xmlns:w16cid="http://schemas.microsoft.com/office/word/2016/wordml/cid" xmlns:w16="http://schemas.microsoft.com/office/word/2018/wordml" xmlns:w16sdtdh="http://schemas.microsoft.com/office/word/2020/wordml/sdtdatahash" xmlns:w16se="http://schemas.microsoft.com/office/word/2015/wordml/symex" xmlns:wpg="http://schemas.microsoft.com/office/word/2010/wordprocessingGroup" xmlns:wpi="http://schemas.microsoft.com/office/word/2010/wordprocessingInk" xmlns:wne="http://schemas.microsoft.com/office/word/2006/wordml" xmlns:wps="http://schemas.microsoft.com/office/word/2010/wordprocessingShape" mc:Ignorable="w14 w15 w16se w16cid w16 w16cex w16sdtdh wp14">
+  <w:sdt>
+    <w:sdtPr>
+      <w:rPr>
+        <w:rStyle w:val="PageNumber"/>
+      </w:rPr>
+      <w:id w:val="-414315884"/>
+      <w:docPartObj>
+        <w:docPartGallery w:val="Page Numbers (Bottom of Page)"/>
+        <w:docPartUnique/>
+      </w:docPartObj>
+    </w:sdtPr>
+    <w:sdtContent>
+      <w:p>
+        <w:pPr>
+          <w:pStyle w:val="Footer"/>
+          <w:framePr w:wrap="none" w:vAnchor="text" w:hAnchor="margin" w:xAlign="right" w:y="1"/>
+          <w:rPr>
+            <w:rStyle w:val="PageNumber"/>
+          </w:rPr>
+        </w:pPr>
+        <w:r>
+          <w:rPr>
+            <w:rStyle w:val="PageNumber"/>
+          </w:rPr>
+          <w:fldChar w:fldCharType="begin"/>
+        </w:r>
+        <w:r>
+          <w:rPr>
+            <w:rStyle w:val="PageNumber"/>
+          </w:rPr>
+          <w:instrText xml:space="preserve"> PAGE </w:instrText>
+        </w:r>
+        <w:r>
+          <w:rPr>
+            <w:rStyle w:val="PageNumber"/>
+          </w:rPr>
+          <w:fldChar w:fldCharType="separate"/>
+        </w:r>
+        <w:r>
+          <w:rPr>
+            <w:rStyle w:val="PageNumber"/>
+            <w:noProof/>
+          </w:rPr>
+          <w:t>3</w:t>
+        </w:r>
+        <w:r>
+          <w:rPr>
+            <w:rStyle w:val="PageNumber"/>
+          </w:rPr>
+          <w:fldChar w:fldCharType="end"/>
+        </w:r>
+      </w:p>
+    </w:sdtContent>
+  </w:sdt>
+  <w:p>
+    <w:pPr>
+      <w:pStyle w:val="Footer"/>
+      <w:ind w:right="360"/>
+    </w:pPr>
+  </w:p>
+</w:ftr>
+</file>
+
+<file path=word/footnotes.xml><?xml version="1.0" encoding="utf-8"?>
+<w:footnotes xmlns:wpc="http://schemas.microsoft.com/office/word/2010/wordprocessingCanvas" xmlns:cx="http://schemas.microsoft.com/office/drawing/2014/chartex" xmlns:cx1="http://schemas.microsoft.com/office/drawing/2015/9/8/chartex" xmlns:cx2="http://schemas.microsoft.com/office/drawing/2015/10/21/chartex" xmlns:cx3="http://schemas.microsoft.com/office/drawing/2016/5/9/chartex" xmlns:cx4="http://schemas.microsoft.com/office/drawing/2016/5/10/chartex" xmlns:cx5="http://schemas.microsoft.com/office/drawing/2016/5/11/chartex" xmlns:cx6="http://schemas.microsoft.com/office/drawing/2016/5/12/chartex" xmlns:cx7="http://schemas.microsoft.com/office/drawing/2016/5/13/chartex" xmlns:cx8="http://schemas.microsoft.com/office/drawing/2016/5/14/chartex" xmlns:mc="http://schemas.openxmlformats.org/markup-compatibility/2006" xmlns:aink="http://schemas.microsoft.com/office/drawing/2016/ink" xmlns:am3d="http://schemas.microsoft.com/office/drawing/2017/model3d" xmlns:o="urn:schemas-microsoft-com:office:office" xmlns:oel="http://schemas.microsoft.com/office/2019/extlst" xmlns:r="http://schemas.openxmlformats.org/officeDocument/2006/relationships" xmlns:m="http://schemas.openxmlformats.org/officeDocument/2006/math" xmlns:v="urn:schemas-microsoft-com:vml" xmlns:wp14="http://schemas.microsoft.com/office/word/2010/wordprocessingDrawing" xmlns:wp="http://schemas.openxmlformats.org/drawingml/2006/wordprocessingDrawing" xmlns:w10="urn:schemas-microsoft-com:office:word" xmlns:w="http://schemas.openxmlformats.org/wordprocessingml/2006/main" xmlns:w14="http://schemas.microsoft.com/office/word/2010/wordml" xmlns:w15="http://schemas.microsoft.com/office/word/2012/wordml" xmlns:w16cex="http://schemas.microsoft.com/office/word/2018/wordml/cex" xmlns:w16cid="http://schemas.microsoft.com/office/word/2016/wordml/cid" xmlns:w16="http://schemas.microsoft.com/office/word/2018/wordml" xmlns:w16sdtdh="http://schemas.microsoft.com/office/word/2020/wordml/sdtdatahash" xmlns:w16se="http://schemas.microsoft.com/office/word/2015/wordml/symex" xmlns:wpg="http://schemas.microsoft.com/office/word/2010/wordprocessingGroup" xmlns:wpi="http://schemas.microsoft.com/office/word/2010/wordprocessingInk" xmlns:wne="http://schemas.microsoft.com/office/word/2006/wordml" xmlns:wps="http://schemas.microsoft.com/office/word/2010/wordprocessingShape" mc:Ignorable="w14 w15 w16se w16cid w16 w16cex w16sdtdh wp14">
+  <w:footnote w:type="separator" w:id="-1">
+    <w:p>
+      <w:pPr>
+        <w:spacing w:line="240" w:lineRule="auto"/>
+      </w:pPr>
+      <w:r>
+        <w:separator/>
+      </w:r>
+    </w:p>
+  </w:footnote>
+  <w:footnote w:type="continuationSeparator" w:id="0">
+    <w:p>
+      <w:pPr>
+        <w:spacing w:line="240" w:lineRule="auto"/>
+      </w:pPr>
+      <w:r>
+        <w:continuationSeparator/>
+      </w:r>
+    </w:p>
+  </w:footnote>
+</w:footnotes>
+</file>
+
 <file path=word/numbering.xml><?xml version="1.0" encoding="utf-8"?>
-<w:numbering xmlns:wpc="http://schemas.microsoft.com/office/word/2010/wordprocessingCanvas" xmlns:cx="http://schemas.microsoft.com/office/drawing/2014/chartex" xmlns:cx1="http://schemas.microsoft.com/office/drawing/2015/9/8/chartex" xmlns:cx2="http://schemas.microsoft.com/office/drawing/2015/10/21/chartex" xmlns:cx3="http://schemas.microsoft.com/office/drawing/2016/5/9/chartex" xmlns:cx4="http://schemas.microsoft.com/office/drawing/2016/5/10/chartex" xmlns:cx5="http://schemas.microsoft.com/office/drawing/2016/5/11/chartex" xmlns:cx6="http://schemas.microsoft.com/office/drawing/2016/5/12/chartex" xmlns:cx7="http://schemas.microsoft.com/office/drawing/2016/5/13/chartex" xmlns:cx8="http://schemas.microsoft.com/office/drawing/2016/5/14/chartex" xmlns:mc="http://schemas.openxmlformats.org/markup-compatibility/2006" xmlns:aink="http://schemas.microsoft.com/office/drawing/2016/ink" xmlns:am3d="http://schemas.microsoft.com/office/drawing/2017/model3d" xmlns:o="urn:schemas-microsoft-com:office:office" xmlns:r="http://schemas.openxmlformats.org/officeDocument/2006/relationships" xmlns:m="http://schemas.openxmlformats.org/officeDocument/2006/math" xmlns:v="urn:schemas-microsoft-com:vml" xmlns:wp14="http://schemas.microsoft.com/office/word/2010/wordprocessingDrawing" xmlns:wp="http://schemas.openxmlformats.org/drawingml/2006/wordprocessingDrawing" xmlns:w10="urn:schemas-microsoft-com:office:word" xmlns:w="http://schemas.openxmlformats.org/wordprocessingml/2006/main" xmlns:w14="http://schemas.microsoft.com/office/word/2010/wordml" xmlns:w15="http://schemas.microsoft.com/office/word/2012/wordml" xmlns:w16cex="http://schemas.microsoft.com/office/word/2018/wordml/cex" xmlns:w16cid="http://schemas.microsoft.com/office/word/2016/wordml/cid" xmlns:w16="http://schemas.microsoft.com/office/word/2018/wordml" xmlns:w16se="http://schemas.microsoft.com/office/word/2015/wordml/symex" xmlns:wpg="http://schemas.microsoft.com/office/word/2010/wordprocessingGroup" xmlns:wpi="http://schemas.microsoft.com/office/word/2010/wordprocessingInk" xmlns:wne="http://schemas.microsoft.com/office/word/2006/wordml" xmlns:wps="http://schemas.microsoft.com/office/word/2010/wordprocessingShape" mc:Ignorable="w14 w15 w16se w16cid w16 w16cex wp14">
+<w:numbering xmlns:wpc="http://schemas.microsoft.com/office/word/2010/wordprocessingCanvas" xmlns:cx="http://schemas.microsoft.com/office/drawing/2014/chartex" xmlns:cx1="http://schemas.microsoft.com/office/drawing/2015/9/8/chartex" xmlns:cx2="http://schemas.microsoft.com/office/drawing/2015/10/21/chartex" xmlns:cx3="http://schemas.microsoft.com/office/drawing/2016/5/9/chartex" xmlns:cx4="http://schemas.microsoft.com/office/drawing/2016/5/10/chartex" xmlns:cx5="http://schemas.microsoft.com/office/drawing/2016/5/11/chartex" xmlns:cx6="http://schemas.microsoft.com/office/drawing/2016/5/12/chartex" xmlns:cx7="http://schemas.microsoft.com/office/drawing/2016/5/13/chartex" xmlns:cx8="http://schemas.microsoft.com/office/drawing/2016/5/14/chartex" xmlns:mc="http://schemas.openxmlformats.org/markup-compatibility/2006" xmlns:aink="http://schemas.microsoft.com/office/drawing/2016/ink" xmlns:am3d="http://schemas.microsoft.com/office/drawing/2017/model3d" xmlns:o="urn:schemas-microsoft-com:office:office" xmlns:oel="http://schemas.microsoft.com/office/2019/extlst" xmlns:r="http://schemas.openxmlformats.org/officeDocument/2006/relationships" xmlns:m="http://schemas.openxmlformats.org/officeDocument/2006/math" xmlns:v="urn:schemas-microsoft-com:vml" xmlns:wp14="http://schemas.microsoft.com/office/word/2010/wordprocessingDrawing" xmlns:wp="http://schemas.openxmlformats.org/drawingml/2006/wordprocessingDrawing" xmlns:w10="urn:schemas-microsoft-com:office:word" xmlns:w="http://schemas.openxmlformats.org/wordprocessingml/2006/main" xmlns:w14="http://schemas.microsoft.com/office/word/2010/wordml" xmlns:w15="http://schemas.microsoft.com/office/word/2012/wordml" xmlns:w16cex="http://schemas.microsoft.com/office/word/2018/wordml/cex" xmlns:w16cid="http://schemas.microsoft.com/office/word/2016/wordml/cid" xmlns:w16="http://schemas.microsoft.com/office/word/2018/wordml" xmlns:w16sdtdh="http://schemas.microsoft.com/office/word/2020/wordml/sdtdatahash" xmlns:w16se="http://schemas.microsoft.com/office/word/2015/wordml/symex" xmlns:wpg="http://schemas.microsoft.com/office/word/2010/wordprocessingGroup" xmlns:wpi="http://schemas.microsoft.com/office/word/2010/wordprocessingInk" xmlns:wne="http://schemas.microsoft.com/office/word/2006/wordml" xmlns:wps="http://schemas.microsoft.com/office/word/2010/wordprocessingShape" mc:Ignorable="w14 w15 w16se w16cid w16 w16cex w16sdtdh wp14">
   <w:abstractNum w:abstractNumId="0" w15:restartNumberingAfterBreak="0">
     <w:nsid w:val="0C4A2D02"/>
     <w:multiLevelType w:val="multilevel"/>
@@ -16101,20 +16835,20 @@
       </w:rPr>
     </w:lvl>
   </w:abstractNum>
-  <w:num w:numId="1">
+  <w:num w:numId="1" w16cid:durableId="368260022">
     <w:abstractNumId w:val="0"/>
   </w:num>
-  <w:num w:numId="2">
+  <w:num w:numId="2" w16cid:durableId="830020512">
     <w:abstractNumId w:val="2"/>
   </w:num>
-  <w:num w:numId="3">
+  <w:num w:numId="3" w16cid:durableId="242449105">
     <w:abstractNumId w:val="1"/>
   </w:num>
 </w:numbering>
 </file>
 
 <file path=word/styles.xml><?xml version="1.0" encoding="utf-8"?>
-<w:styles xmlns:mc="http://schemas.openxmlformats.org/markup-compatibility/2006" xmlns:r="http://schemas.openxmlformats.org/officeDocument/2006/relationships" xmlns:w="http://schemas.openxmlformats.org/wordprocessingml/2006/main" xmlns:w14="http://schemas.microsoft.com/office/word/2010/wordml" xmlns:w15="http://schemas.microsoft.com/office/word/2012/wordml" xmlns:w16cex="http://schemas.microsoft.com/office/word/2018/wordml/cex" xmlns:w16cid="http://schemas.microsoft.com/office/word/2016/wordml/cid" xmlns:w16="http://schemas.microsoft.com/office/word/2018/wordml" xmlns:w16se="http://schemas.microsoft.com/office/word/2015/wordml/symex" mc:Ignorable="w14 w15 w16se w16cid w16 w16cex">
+<w:styles xmlns:mc="http://schemas.openxmlformats.org/markup-compatibility/2006" xmlns:r="http://schemas.openxmlformats.org/officeDocument/2006/relationships" xmlns:w="http://schemas.openxmlformats.org/wordprocessingml/2006/main" xmlns:w14="http://schemas.microsoft.com/office/word/2010/wordml" xmlns:w15="http://schemas.microsoft.com/office/word/2012/wordml" xmlns:w16cex="http://schemas.microsoft.com/office/word/2018/wordml/cex" xmlns:w16cid="http://schemas.microsoft.com/office/word/2016/wordml/cid" xmlns:w16="http://schemas.microsoft.com/office/word/2018/wordml" xmlns:w16sdtdh="http://schemas.microsoft.com/office/word/2020/wordml/sdtdatahash" xmlns:w16se="http://schemas.microsoft.com/office/word/2015/wordml/symex" mc:Ignorable="w14 w15 w16se w16cid w16 w16cex w16sdtdh">
   <w:docDefaults>
     <w:rPrDefault>
       <w:rPr>
@@ -16830,6 +17564,58 @@
       <w:u w:val="single"/>
     </w:rPr>
   </w:style>
+  <w:style w:type="paragraph" w:styleId="Header">
+    <w:name w:val="header"/>
+    <w:basedOn w:val="Normal"/>
+    <w:link w:val="HeaderChar"/>
+    <w:uiPriority w:val="99"/>
+    <w:unhideWhenUsed/>
+    <w:rsid w:val="00626778"/>
+    <w:pPr>
+      <w:tabs>
+        <w:tab w:val="center" w:pos="4680"/>
+        <w:tab w:val="right" w:pos="9360"/>
+      </w:tabs>
+      <w:spacing w:line="240" w:lineRule="auto"/>
+    </w:pPr>
+  </w:style>
+  <w:style w:type="character" w:customStyle="1" w:styleId="HeaderChar">
+    <w:name w:val="Header Char"/>
+    <w:basedOn w:val="DefaultParagraphFont"/>
+    <w:link w:val="Header"/>
+    <w:uiPriority w:val="99"/>
+    <w:rsid w:val="00626778"/>
+  </w:style>
+  <w:style w:type="paragraph" w:styleId="Footer">
+    <w:name w:val="footer"/>
+    <w:basedOn w:val="Normal"/>
+    <w:link w:val="FooterChar"/>
+    <w:uiPriority w:val="99"/>
+    <w:unhideWhenUsed/>
+    <w:rsid w:val="00626778"/>
+    <w:pPr>
+      <w:tabs>
+        <w:tab w:val="center" w:pos="4680"/>
+        <w:tab w:val="right" w:pos="9360"/>
+      </w:tabs>
+      <w:spacing w:line="240" w:lineRule="auto"/>
+    </w:pPr>
+  </w:style>
+  <w:style w:type="character" w:customStyle="1" w:styleId="FooterChar">
+    <w:name w:val="Footer Char"/>
+    <w:basedOn w:val="DefaultParagraphFont"/>
+    <w:link w:val="Footer"/>
+    <w:uiPriority w:val="99"/>
+    <w:rsid w:val="00626778"/>
+  </w:style>
+  <w:style w:type="character" w:styleId="PageNumber">
+    <w:name w:val="page number"/>
+    <w:basedOn w:val="DefaultParagraphFont"/>
+    <w:uiPriority w:val="99"/>
+    <w:semiHidden/>
+    <w:unhideWhenUsed/>
+    <w:rsid w:val="00626778"/>
+  </w:style>
 </w:styles>
 </file>
 

</xml_diff>